<commit_message>
ajuste no exercicio modulo 4
</commit_message>
<xml_diff>
--- a/Modulo_4/exercicio_tecnicas_testes.docx
+++ b/Modulo_4/exercicio_tecnicas_testes.docx
@@ -120,7 +120,11 @@
       </w:pPr>
       <w:r>
         <w:rPr>
-          <w:rFonts w:ascii="Arial" w:hAnsi="Arial"/>
+          <w:b w:val="false"/>
+          <w:i w:val="false"/>
+          <w:color w:val="000000"/>
+          <w:sz w:val="24"/>
+          <w:szCs w:val="24"/>
         </w:rPr>
       </w:r>
     </w:p>
@@ -164,11 +168,8 @@
       </w:pPr>
       <w:r>
         <w:rPr>
-          <w:rFonts w:ascii="Arial" w:hAnsi="Arial"/>
-          <w:b/>
-          <w:bCs/>
-          <w:sz w:val="32"/>
-          <w:szCs w:val="32"/>
+          <w:i w:val="false"/>
+          <w:color w:val="000000"/>
         </w:rPr>
       </w:r>
     </w:p>
@@ -204,6 +205,7 @@
           <w:p>
             <w:pPr>
               <w:pStyle w:val="Contedodatabela"/>
+              <w:widowControl w:val="false"/>
               <w:bidi w:val="0"/>
               <w:jc w:val="center"/>
               <w:rPr>
@@ -230,6 +232,7 @@
           <w:p>
             <w:pPr>
               <w:pStyle w:val="Contedodatabela"/>
+              <w:widowControl w:val="false"/>
               <w:bidi w:val="0"/>
               <w:jc w:val="center"/>
               <w:rPr>
@@ -247,7 +250,7 @@
                 <w:bCs/>
                 <w:color w:val="FFFFFF"/>
               </w:rPr>
-              <w:t xml:space="preserve">Entrada </w:t>
+              <w:t>Entrada</w:t>
             </w:r>
           </w:p>
         </w:tc>
@@ -265,6 +268,7 @@
           <w:p>
             <w:pPr>
               <w:pStyle w:val="Contedodatabela"/>
+              <w:widowControl w:val="false"/>
               <w:bidi w:val="0"/>
               <w:jc w:val="center"/>
               <w:rPr>
@@ -300,6 +304,7 @@
           <w:p>
             <w:pPr>
               <w:pStyle w:val="Contedodatabela"/>
+              <w:widowControl w:val="false"/>
               <w:bidi w:val="0"/>
               <w:jc w:val="center"/>
               <w:rPr>
@@ -325,6 +330,7 @@
           <w:p>
             <w:pPr>
               <w:pStyle w:val="Contedodatabela"/>
+              <w:widowControl w:val="false"/>
               <w:bidi w:val="0"/>
               <w:jc w:val="center"/>
               <w:rPr>
@@ -351,17 +357,18 @@
           <w:p>
             <w:pPr>
               <w:pStyle w:val="Contedodatabela"/>
-              <w:bidi w:val="0"/>
-              <w:jc w:val="center"/>
-              <w:rPr>
-                <w:rFonts w:ascii="Arial" w:hAnsi="Arial"/>
-              </w:rPr>
-            </w:pPr>
-            <w:r>
-              <w:rPr>
-                <w:rFonts w:ascii="Arial" w:hAnsi="Arial"/>
-              </w:rPr>
-              <w:t xml:space="preserve">Inválido </w:t>
+              <w:widowControl w:val="false"/>
+              <w:bidi w:val="0"/>
+              <w:jc w:val="center"/>
+              <w:rPr>
+                <w:rFonts w:ascii="Arial" w:hAnsi="Arial"/>
+              </w:rPr>
+            </w:pPr>
+            <w:r>
+              <w:rPr>
+                <w:rFonts w:ascii="Arial" w:hAnsi="Arial"/>
+              </w:rPr>
+              <w:t>Inválido</w:t>
             </w:r>
           </w:p>
         </w:tc>
@@ -379,6 +386,7 @@
           <w:p>
             <w:pPr>
               <w:pStyle w:val="Contedodatabela"/>
+              <w:widowControl w:val="false"/>
               <w:bidi w:val="0"/>
               <w:jc w:val="center"/>
               <w:rPr>
@@ -404,6 +412,7 @@
           <w:p>
             <w:pPr>
               <w:pStyle w:val="Contedodatabela"/>
+              <w:widowControl w:val="false"/>
               <w:bidi w:val="0"/>
               <w:jc w:val="center"/>
               <w:rPr>
@@ -430,6 +439,7 @@
           <w:p>
             <w:pPr>
               <w:pStyle w:val="Contedodatabela"/>
+              <w:widowControl w:val="false"/>
               <w:bidi w:val="0"/>
               <w:jc w:val="center"/>
               <w:rPr>
@@ -458,6 +468,7 @@
           <w:p>
             <w:pPr>
               <w:pStyle w:val="Contedodatabela"/>
+              <w:widowControl w:val="false"/>
               <w:bidi w:val="0"/>
               <w:jc w:val="center"/>
               <w:rPr>
@@ -483,6 +494,7 @@
           <w:p>
             <w:pPr>
               <w:pStyle w:val="Contedodatabela"/>
+              <w:widowControl w:val="false"/>
               <w:bidi w:val="0"/>
               <w:jc w:val="center"/>
               <w:rPr>
@@ -509,6 +521,7 @@
           <w:p>
             <w:pPr>
               <w:pStyle w:val="Contedodatabela"/>
+              <w:widowControl w:val="false"/>
               <w:bidi w:val="0"/>
               <w:jc w:val="center"/>
               <w:rPr>
@@ -542,7 +555,11 @@
       </w:pPr>
       <w:r>
         <w:rPr>
-          <w:rFonts w:ascii="Arial" w:hAnsi="Arial"/>
+          <w:b w:val="false"/>
+          <w:i w:val="false"/>
+          <w:color w:val="000000"/>
+          <w:sz w:val="24"/>
+          <w:szCs w:val="24"/>
         </w:rPr>
       </w:r>
     </w:p>
@@ -611,7 +628,11 @@
       </w:pPr>
       <w:r>
         <w:rPr>
-          <w:rFonts w:ascii="Arial" w:hAnsi="Arial"/>
+          <w:b w:val="false"/>
+          <w:i w:val="false"/>
+          <w:color w:val="000000"/>
+          <w:sz w:val="24"/>
+          <w:szCs w:val="24"/>
         </w:rPr>
       </w:r>
     </w:p>
@@ -659,7 +680,11 @@
       </w:pPr>
       <w:r>
         <w:rPr>
-          <w:rFonts w:ascii="Arial" w:hAnsi="Arial"/>
+          <w:b w:val="false"/>
+          <w:i w:val="false"/>
+          <w:color w:val="000000"/>
+          <w:sz w:val="24"/>
+          <w:szCs w:val="24"/>
         </w:rPr>
       </w:r>
     </w:p>
@@ -695,6 +720,7 @@
           <w:p>
             <w:pPr>
               <w:pStyle w:val="Contedodatabela"/>
+              <w:widowControl w:val="false"/>
               <w:bidi w:val="0"/>
               <w:jc w:val="center"/>
               <w:rPr>
@@ -721,6 +747,7 @@
           <w:p>
             <w:pPr>
               <w:pStyle w:val="Contedodatabela"/>
+              <w:widowControl w:val="false"/>
               <w:bidi w:val="0"/>
               <w:jc w:val="center"/>
               <w:rPr>
@@ -760,6 +787,7 @@
           <w:p>
             <w:pPr>
               <w:pStyle w:val="Contedodatabela"/>
+              <w:widowControl w:val="false"/>
               <w:bidi w:val="0"/>
               <w:jc w:val="center"/>
               <w:rPr>
@@ -799,6 +827,7 @@
           <w:p>
             <w:pPr>
               <w:pStyle w:val="Contedodatabela"/>
+              <w:widowControl w:val="false"/>
               <w:bidi w:val="0"/>
               <w:jc w:val="center"/>
               <w:rPr>
@@ -824,6 +853,7 @@
           <w:p>
             <w:pPr>
               <w:pStyle w:val="Contedodatabela"/>
+              <w:widowControl w:val="false"/>
               <w:bidi w:val="0"/>
               <w:jc w:val="center"/>
               <w:rPr>
@@ -850,6 +880,7 @@
           <w:p>
             <w:pPr>
               <w:pStyle w:val="Contedodatabela"/>
+              <w:widowControl w:val="false"/>
               <w:bidi w:val="0"/>
               <w:jc w:val="center"/>
               <w:rPr>
@@ -878,6 +909,7 @@
           <w:p>
             <w:pPr>
               <w:pStyle w:val="Contedodatabela"/>
+              <w:widowControl w:val="false"/>
               <w:bidi w:val="0"/>
               <w:jc w:val="center"/>
               <w:rPr>
@@ -903,6 +935,7 @@
           <w:p>
             <w:pPr>
               <w:pStyle w:val="Contedodatabela"/>
+              <w:widowControl w:val="false"/>
               <w:bidi w:val="0"/>
               <w:jc w:val="center"/>
               <w:rPr>
@@ -929,6 +962,7 @@
           <w:p>
             <w:pPr>
               <w:pStyle w:val="Contedodatabela"/>
+              <w:widowControl w:val="false"/>
               <w:bidi w:val="0"/>
               <w:jc w:val="center"/>
               <w:rPr>
@@ -962,7 +996,11 @@
       </w:pPr>
       <w:r>
         <w:rPr>
-          <w:rFonts w:ascii="Arial" w:hAnsi="Arial"/>
+          <w:b w:val="false"/>
+          <w:i w:val="false"/>
+          <w:color w:val="000000"/>
+          <w:sz w:val="24"/>
+          <w:szCs w:val="24"/>
         </w:rPr>
       </w:r>
     </w:p>
@@ -1033,11 +1071,8 @@
       </w:pPr>
       <w:r>
         <w:rPr>
-          <w:rFonts w:ascii="Arial" w:hAnsi="Arial"/>
-          <w:b w:val="false"/>
-          <w:bCs w:val="false"/>
-          <w:sz w:val="24"/>
-          <w:szCs w:val="24"/>
+          <w:i w:val="false"/>
+          <w:color w:val="000000"/>
         </w:rPr>
       </w:r>
     </w:p>
@@ -1085,7 +1120,11 @@
       </w:pPr>
       <w:r>
         <w:rPr>
-          <w:rFonts w:ascii="Arial" w:hAnsi="Arial"/>
+          <w:b w:val="false"/>
+          <w:i w:val="false"/>
+          <w:color w:val="000000"/>
+          <w:sz w:val="24"/>
+          <w:szCs w:val="24"/>
         </w:rPr>
       </w:r>
     </w:p>
@@ -1121,6 +1160,7 @@
           <w:p>
             <w:pPr>
               <w:pStyle w:val="Contedodatabela"/>
+              <w:widowControl w:val="false"/>
               <w:bidi w:val="0"/>
               <w:jc w:val="center"/>
               <w:rPr>
@@ -1147,6 +1187,7 @@
           <w:p>
             <w:pPr>
               <w:pStyle w:val="Contedodatabela"/>
+              <w:widowControl w:val="false"/>
               <w:bidi w:val="0"/>
               <w:jc w:val="center"/>
               <w:rPr>
@@ -1186,6 +1227,7 @@
           <w:p>
             <w:pPr>
               <w:pStyle w:val="Contedodatabela"/>
+              <w:widowControl w:val="false"/>
               <w:bidi w:val="0"/>
               <w:jc w:val="center"/>
               <w:rPr>
@@ -1225,6 +1267,7 @@
           <w:p>
             <w:pPr>
               <w:pStyle w:val="Contedodatabela"/>
+              <w:widowControl w:val="false"/>
               <w:bidi w:val="0"/>
               <w:jc w:val="center"/>
               <w:rPr>
@@ -1250,35 +1293,18 @@
           <w:p>
             <w:pPr>
               <w:pStyle w:val="Contedodatabela"/>
-              <w:bidi w:val="0"/>
-              <w:jc w:val="center"/>
-              <w:rPr>
-                <w:rFonts w:ascii="Arial" w:hAnsi="Arial"/>
-              </w:rPr>
-            </w:pPr>
-            <w:r>
-              <w:rPr>
-                <w:rFonts w:ascii="Arial" w:hAnsi="Arial"/>
-              </w:rPr>
-              <w:t>Máximo de produto cadastrado</w:t>
-            </w:r>
-            <w:r>
-              <w:rPr>
-                <w:rFonts w:ascii="Arial" w:hAnsi="Arial"/>
-              </w:rPr>
-              <w:t xml:space="preserve"> </w:t>
-            </w:r>
-            <w:r>
-              <w:rPr>
-                <w:rFonts w:ascii="Arial" w:hAnsi="Arial"/>
-              </w:rPr>
-              <w:t>90</w:t>
-            </w:r>
-            <w:r>
-              <w:rPr>
-                <w:rFonts w:ascii="Arial" w:hAnsi="Arial"/>
-              </w:rPr>
-              <w:t xml:space="preserve"> </w:t>
+              <w:widowControl w:val="false"/>
+              <w:bidi w:val="0"/>
+              <w:jc w:val="center"/>
+              <w:rPr>
+                <w:rFonts w:ascii="Arial" w:hAnsi="Arial"/>
+              </w:rPr>
+            </w:pPr>
+            <w:r>
+              <w:rPr>
+                <w:rFonts w:ascii="Arial" w:hAnsi="Arial"/>
+              </w:rPr>
+              <w:t>Máximo de produto cadastrado 90</w:t>
             </w:r>
           </w:p>
         </w:tc>
@@ -1294,17 +1320,18 @@
           <w:p>
             <w:pPr>
               <w:pStyle w:val="Contedodatabela"/>
-              <w:bidi w:val="0"/>
-              <w:jc w:val="center"/>
-              <w:rPr>
-                <w:rFonts w:ascii="Arial" w:hAnsi="Arial"/>
-              </w:rPr>
-            </w:pPr>
-            <w:r>
-              <w:rPr>
-                <w:rFonts w:ascii="Arial" w:hAnsi="Arial"/>
-              </w:rPr>
-              <w:t>Invalido</w:t>
+              <w:widowControl w:val="false"/>
+              <w:bidi w:val="0"/>
+              <w:jc w:val="center"/>
+              <w:rPr>
+                <w:rFonts w:ascii="Arial" w:hAnsi="Arial"/>
+              </w:rPr>
+            </w:pPr>
+            <w:r>
+              <w:rPr>
+                <w:rFonts w:ascii="Arial" w:hAnsi="Arial"/>
+              </w:rPr>
+              <w:t>Valido</w:t>
             </w:r>
           </w:p>
         </w:tc>
@@ -1322,6 +1349,7 @@
           <w:p>
             <w:pPr>
               <w:pStyle w:val="Contedodatabela"/>
+              <w:widowControl w:val="false"/>
               <w:bidi w:val="0"/>
               <w:jc w:val="center"/>
               <w:rPr>
@@ -1347,6 +1375,7 @@
           <w:p>
             <w:pPr>
               <w:pStyle w:val="Contedodatabela"/>
+              <w:widowControl w:val="false"/>
               <w:bidi w:val="0"/>
               <w:jc w:val="center"/>
               <w:rPr>
@@ -1373,17 +1402,18 @@
           <w:p>
             <w:pPr>
               <w:pStyle w:val="Contedodatabela"/>
-              <w:bidi w:val="0"/>
-              <w:jc w:val="center"/>
-              <w:rPr>
-                <w:rFonts w:ascii="Arial" w:hAnsi="Arial"/>
-              </w:rPr>
-            </w:pPr>
-            <w:r>
-              <w:rPr>
-                <w:rFonts w:ascii="Arial" w:hAnsi="Arial"/>
-              </w:rPr>
-              <w:t>Valido</w:t>
+              <w:widowControl w:val="false"/>
+              <w:bidi w:val="0"/>
+              <w:jc w:val="center"/>
+              <w:rPr>
+                <w:rFonts w:ascii="Arial" w:hAnsi="Arial"/>
+              </w:rPr>
+            </w:pPr>
+            <w:r>
+              <w:rPr>
+                <w:rFonts w:ascii="Arial" w:hAnsi="Arial"/>
+              </w:rPr>
+              <w:t>Invalido</w:t>
             </w:r>
           </w:p>
         </w:tc>
@@ -1406,37 +1436,12 @@
       </w:pPr>
       <w:r>
         <w:rPr>
-          <w:rFonts w:ascii="Arial" w:hAnsi="Arial"/>
-          <w:b/>
-          <w:bCs/>
-          <w:sz w:val="32"/>
-          <w:szCs w:val="32"/>
-        </w:rPr>
-      </w:r>
-    </w:p>
-    <w:p>
-      <w:pPr>
-        <w:pStyle w:val="Normal"/>
-        <w:bidi w:val="0"/>
-        <w:jc w:val="left"/>
-        <w:rPr>
-          <w:b w:val="false"/>
-          <w:b w:val="false"/>
-          <w:i w:val="false"/>
+          <w:b w:val="false"/>
           <w:i w:val="false"/>
           <w:color w:val="000000"/>
           <w:sz w:val="24"/>
           <w:szCs w:val="24"/>
         </w:rPr>
-      </w:pPr>
-      <w:r>
-        <w:rPr>
-          <w:rFonts w:ascii="Arial" w:hAnsi="Arial"/>
-          <w:b/>
-          <w:bCs/>
-          <w:sz w:val="32"/>
-          <w:szCs w:val="32"/>
-        </w:rPr>
       </w:r>
     </w:p>
     <w:p>
@@ -1456,37 +1461,12 @@
       </w:pPr>
       <w:r>
         <w:rPr>
-          <w:rFonts w:ascii="Arial" w:hAnsi="Arial"/>
-          <w:b/>
-          <w:bCs/>
-          <w:sz w:val="32"/>
-          <w:szCs w:val="32"/>
-        </w:rPr>
-      </w:r>
-    </w:p>
-    <w:p>
-      <w:pPr>
-        <w:pStyle w:val="Normal"/>
-        <w:bidi w:val="0"/>
-        <w:jc w:val="left"/>
-        <w:rPr>
-          <w:b w:val="false"/>
-          <w:b w:val="false"/>
-          <w:i w:val="false"/>
+          <w:b w:val="false"/>
           <w:i w:val="false"/>
           <w:color w:val="000000"/>
           <w:sz w:val="24"/>
           <w:szCs w:val="24"/>
         </w:rPr>
-      </w:pPr>
-      <w:r>
-        <w:rPr>
-          <w:rFonts w:ascii="Arial" w:hAnsi="Arial"/>
-          <w:b/>
-          <w:bCs/>
-          <w:sz w:val="32"/>
-          <w:szCs w:val="32"/>
-        </w:rPr>
       </w:r>
     </w:p>
     <w:p>
@@ -1506,37 +1486,12 @@
       </w:pPr>
       <w:r>
         <w:rPr>
-          <w:rFonts w:ascii="Arial" w:hAnsi="Arial"/>
-          <w:b/>
-          <w:bCs/>
-          <w:sz w:val="32"/>
-          <w:szCs w:val="32"/>
-        </w:rPr>
-      </w:r>
-    </w:p>
-    <w:p>
-      <w:pPr>
-        <w:pStyle w:val="Normal"/>
-        <w:bidi w:val="0"/>
-        <w:jc w:val="left"/>
-        <w:rPr>
-          <w:b w:val="false"/>
-          <w:b w:val="false"/>
-          <w:i w:val="false"/>
+          <w:b w:val="false"/>
           <w:i w:val="false"/>
           <w:color w:val="000000"/>
           <w:sz w:val="24"/>
           <w:szCs w:val="24"/>
         </w:rPr>
-      </w:pPr>
-      <w:r>
-        <w:rPr>
-          <w:rFonts w:ascii="Arial" w:hAnsi="Arial"/>
-          <w:b/>
-          <w:bCs/>
-          <w:sz w:val="32"/>
-          <w:szCs w:val="32"/>
-        </w:rPr>
       </w:r>
     </w:p>
     <w:p>
@@ -1556,37 +1511,12 @@
       </w:pPr>
       <w:r>
         <w:rPr>
-          <w:rFonts w:ascii="Arial" w:hAnsi="Arial"/>
-          <w:b/>
-          <w:bCs/>
-          <w:sz w:val="32"/>
-          <w:szCs w:val="32"/>
-        </w:rPr>
-      </w:r>
-    </w:p>
-    <w:p>
-      <w:pPr>
-        <w:pStyle w:val="Normal"/>
-        <w:bidi w:val="0"/>
-        <w:jc w:val="left"/>
-        <w:rPr>
-          <w:b w:val="false"/>
-          <w:b w:val="false"/>
-          <w:i w:val="false"/>
+          <w:b w:val="false"/>
           <w:i w:val="false"/>
           <w:color w:val="000000"/>
           <w:sz w:val="24"/>
           <w:szCs w:val="24"/>
         </w:rPr>
-      </w:pPr>
-      <w:r>
-        <w:rPr>
-          <w:rFonts w:ascii="Arial" w:hAnsi="Arial"/>
-          <w:b/>
-          <w:bCs/>
-          <w:sz w:val="32"/>
-          <w:szCs w:val="32"/>
-        </w:rPr>
       </w:r>
     </w:p>
     <w:p>
@@ -1606,37 +1536,12 @@
       </w:pPr>
       <w:r>
         <w:rPr>
-          <w:rFonts w:ascii="Arial" w:hAnsi="Arial"/>
-          <w:b/>
-          <w:bCs/>
-          <w:sz w:val="32"/>
-          <w:szCs w:val="32"/>
-        </w:rPr>
-      </w:r>
-    </w:p>
-    <w:p>
-      <w:pPr>
-        <w:pStyle w:val="Normal"/>
-        <w:bidi w:val="0"/>
-        <w:jc w:val="left"/>
-        <w:rPr>
-          <w:b w:val="false"/>
-          <w:b w:val="false"/>
-          <w:i w:val="false"/>
+          <w:b w:val="false"/>
           <w:i w:val="false"/>
           <w:color w:val="000000"/>
           <w:sz w:val="24"/>
           <w:szCs w:val="24"/>
         </w:rPr>
-      </w:pPr>
-      <w:r>
-        <w:rPr>
-          <w:rFonts w:ascii="Arial" w:hAnsi="Arial"/>
-          <w:b/>
-          <w:bCs/>
-          <w:sz w:val="32"/>
-          <w:szCs w:val="32"/>
-        </w:rPr>
       </w:r>
     </w:p>
     <w:p>
@@ -1656,11 +1561,136 @@
       </w:pPr>
       <w:r>
         <w:rPr>
-          <w:rFonts w:ascii="Arial" w:hAnsi="Arial"/>
-          <w:b/>
-          <w:bCs/>
-          <w:sz w:val="32"/>
-          <w:szCs w:val="32"/>
+          <w:b w:val="false"/>
+          <w:i w:val="false"/>
+          <w:color w:val="000000"/>
+          <w:sz w:val="24"/>
+          <w:szCs w:val="24"/>
+        </w:rPr>
+      </w:r>
+    </w:p>
+    <w:p>
+      <w:pPr>
+        <w:pStyle w:val="Normal"/>
+        <w:bidi w:val="0"/>
+        <w:jc w:val="left"/>
+        <w:rPr>
+          <w:b w:val="false"/>
+          <w:b w:val="false"/>
+          <w:i w:val="false"/>
+          <w:i w:val="false"/>
+          <w:color w:val="000000"/>
+          <w:sz w:val="24"/>
+          <w:szCs w:val="24"/>
+        </w:rPr>
+      </w:pPr>
+      <w:r>
+        <w:rPr>
+          <w:b w:val="false"/>
+          <w:i w:val="false"/>
+          <w:color w:val="000000"/>
+          <w:sz w:val="24"/>
+          <w:szCs w:val="24"/>
+        </w:rPr>
+      </w:r>
+    </w:p>
+    <w:p>
+      <w:pPr>
+        <w:pStyle w:val="Normal"/>
+        <w:bidi w:val="0"/>
+        <w:jc w:val="left"/>
+        <w:rPr>
+          <w:b w:val="false"/>
+          <w:b w:val="false"/>
+          <w:i w:val="false"/>
+          <w:i w:val="false"/>
+          <w:color w:val="000000"/>
+          <w:sz w:val="24"/>
+          <w:szCs w:val="24"/>
+        </w:rPr>
+      </w:pPr>
+      <w:r>
+        <w:rPr>
+          <w:b w:val="false"/>
+          <w:i w:val="false"/>
+          <w:color w:val="000000"/>
+          <w:sz w:val="24"/>
+          <w:szCs w:val="24"/>
+        </w:rPr>
+      </w:r>
+    </w:p>
+    <w:p>
+      <w:pPr>
+        <w:pStyle w:val="Normal"/>
+        <w:bidi w:val="0"/>
+        <w:jc w:val="left"/>
+        <w:rPr>
+          <w:b w:val="false"/>
+          <w:b w:val="false"/>
+          <w:i w:val="false"/>
+          <w:i w:val="false"/>
+          <w:color w:val="000000"/>
+          <w:sz w:val="24"/>
+          <w:szCs w:val="24"/>
+        </w:rPr>
+      </w:pPr>
+      <w:r>
+        <w:rPr>
+          <w:b w:val="false"/>
+          <w:i w:val="false"/>
+          <w:color w:val="000000"/>
+          <w:sz w:val="24"/>
+          <w:szCs w:val="24"/>
+        </w:rPr>
+      </w:r>
+    </w:p>
+    <w:p>
+      <w:pPr>
+        <w:pStyle w:val="Normal"/>
+        <w:bidi w:val="0"/>
+        <w:jc w:val="left"/>
+        <w:rPr>
+          <w:b w:val="false"/>
+          <w:b w:val="false"/>
+          <w:i w:val="false"/>
+          <w:i w:val="false"/>
+          <w:color w:val="000000"/>
+          <w:sz w:val="24"/>
+          <w:szCs w:val="24"/>
+        </w:rPr>
+      </w:pPr>
+      <w:r>
+        <w:rPr>
+          <w:b w:val="false"/>
+          <w:i w:val="false"/>
+          <w:color w:val="000000"/>
+          <w:sz w:val="24"/>
+          <w:szCs w:val="24"/>
+        </w:rPr>
+      </w:r>
+    </w:p>
+    <w:p>
+      <w:pPr>
+        <w:pStyle w:val="Normal"/>
+        <w:bidi w:val="0"/>
+        <w:jc w:val="left"/>
+        <w:rPr>
+          <w:b w:val="false"/>
+          <w:b w:val="false"/>
+          <w:i w:val="false"/>
+          <w:i w:val="false"/>
+          <w:color w:val="000000"/>
+          <w:sz w:val="24"/>
+          <w:szCs w:val="24"/>
+        </w:rPr>
+      </w:pPr>
+      <w:r>
+        <w:rPr>
+          <w:b w:val="false"/>
+          <w:i w:val="false"/>
+          <w:color w:val="000000"/>
+          <w:sz w:val="24"/>
+          <w:szCs w:val="24"/>
         </w:rPr>
       </w:r>
     </w:p>
@@ -1704,11 +1734,8 @@
       </w:pPr>
       <w:r>
         <w:rPr>
-          <w:rFonts w:ascii="Arial" w:hAnsi="Arial"/>
-          <w:b/>
-          <w:bCs/>
-          <w:sz w:val="36"/>
-          <w:szCs w:val="36"/>
+          <w:i w:val="false"/>
+          <w:color w:val="000000"/>
         </w:rPr>
       </w:r>
     </w:p>
@@ -1779,11 +1806,8 @@
       </w:pPr>
       <w:r>
         <w:rPr>
-          <w:rFonts w:ascii="Arial" w:hAnsi="Arial"/>
-          <w:b w:val="false"/>
-          <w:bCs w:val="false"/>
-          <w:sz w:val="24"/>
-          <w:szCs w:val="24"/>
+          <w:i w:val="false"/>
+          <w:color w:val="000000"/>
         </w:rPr>
       </w:r>
     </w:p>
@@ -1819,6 +1843,7 @@
           <w:p>
             <w:pPr>
               <w:pStyle w:val="Contedodatabela"/>
+              <w:widowControl w:val="false"/>
               <w:bidi w:val="0"/>
               <w:jc w:val="center"/>
               <w:rPr>
@@ -1849,6 +1874,7 @@
           <w:p>
             <w:pPr>
               <w:pStyle w:val="Contedodatabela"/>
+              <w:widowControl w:val="false"/>
               <w:bidi w:val="0"/>
               <w:jc w:val="center"/>
               <w:rPr>
@@ -1891,6 +1917,7 @@
           <w:p>
             <w:pPr>
               <w:pStyle w:val="Contedodatabela"/>
+              <w:widowControl w:val="false"/>
               <w:bidi w:val="0"/>
               <w:jc w:val="center"/>
               <w:rPr>
@@ -1915,7 +1942,7 @@
                 <w:szCs w:val="32"/>
                 <w:shd w:fill="auto" w:val="clear"/>
               </w:rPr>
-              <w:t xml:space="preserve">Saída </w:t>
+              <w:t>Saída</w:t>
             </w:r>
           </w:p>
         </w:tc>
@@ -1933,6 +1960,7 @@
           <w:p>
             <w:pPr>
               <w:pStyle w:val="Contedodatabela"/>
+              <w:widowControl w:val="false"/>
               <w:bidi w:val="0"/>
               <w:jc w:val="center"/>
               <w:rPr>
@@ -1962,6 +1990,7 @@
           <w:p>
             <w:pPr>
               <w:pStyle w:val="Contedodatabela"/>
+              <w:widowControl w:val="false"/>
               <w:bidi w:val="0"/>
               <w:jc w:val="center"/>
               <w:rPr>
@@ -1992,6 +2021,7 @@
           <w:p>
             <w:pPr>
               <w:pStyle w:val="Contedodatabela"/>
+              <w:widowControl w:val="false"/>
               <w:bidi w:val="0"/>
               <w:jc w:val="center"/>
               <w:rPr>
@@ -2024,6 +2054,7 @@
           <w:p>
             <w:pPr>
               <w:pStyle w:val="Contedodatabela"/>
+              <w:widowControl w:val="false"/>
               <w:bidi w:val="0"/>
               <w:jc w:val="center"/>
               <w:rPr>
@@ -2053,6 +2084,7 @@
           <w:p>
             <w:pPr>
               <w:pStyle w:val="Contedodatabela"/>
+              <w:widowControl w:val="false"/>
               <w:bidi w:val="0"/>
               <w:jc w:val="center"/>
               <w:rPr>
@@ -2083,6 +2115,7 @@
           <w:p>
             <w:pPr>
               <w:pStyle w:val="Contedodatabela"/>
+              <w:widowControl w:val="false"/>
               <w:bidi w:val="0"/>
               <w:jc w:val="center"/>
               <w:rPr>
@@ -2115,6 +2148,7 @@
           <w:p>
             <w:pPr>
               <w:pStyle w:val="Contedodatabela"/>
+              <w:widowControl w:val="false"/>
               <w:bidi w:val="0"/>
               <w:jc w:val="center"/>
               <w:rPr>
@@ -2144,6 +2178,7 @@
           <w:p>
             <w:pPr>
               <w:pStyle w:val="Contedodatabela"/>
+              <w:widowControl w:val="false"/>
               <w:bidi w:val="0"/>
               <w:jc w:val="center"/>
               <w:rPr>
@@ -2174,6 +2209,7 @@
           <w:p>
             <w:pPr>
               <w:pStyle w:val="Contedodatabela"/>
+              <w:widowControl w:val="false"/>
               <w:bidi w:val="0"/>
               <w:jc w:val="center"/>
               <w:rPr>
@@ -2206,6 +2242,7 @@
           <w:p>
             <w:pPr>
               <w:pStyle w:val="Contedodatabela"/>
+              <w:widowControl w:val="false"/>
               <w:bidi w:val="0"/>
               <w:jc w:val="center"/>
               <w:rPr>
@@ -2235,6 +2272,7 @@
           <w:p>
             <w:pPr>
               <w:pStyle w:val="Contedodatabela"/>
+              <w:widowControl w:val="false"/>
               <w:bidi w:val="0"/>
               <w:jc w:val="center"/>
               <w:rPr>
@@ -2265,6 +2303,7 @@
           <w:p>
             <w:pPr>
               <w:pStyle w:val="Contedodatabela"/>
+              <w:widowControl w:val="false"/>
               <w:bidi w:val="0"/>
               <w:jc w:val="center"/>
               <w:rPr>
@@ -2297,6 +2336,7 @@
           <w:p>
             <w:pPr>
               <w:pStyle w:val="Contedodatabela"/>
+              <w:widowControl w:val="false"/>
               <w:bidi w:val="0"/>
               <w:jc w:val="center"/>
               <w:rPr>
@@ -2326,6 +2366,7 @@
           <w:p>
             <w:pPr>
               <w:pStyle w:val="Contedodatabela"/>
+              <w:widowControl w:val="false"/>
               <w:bidi w:val="0"/>
               <w:jc w:val="center"/>
               <w:rPr>
@@ -2356,6 +2397,7 @@
           <w:p>
             <w:pPr>
               <w:pStyle w:val="Contedodatabela"/>
+              <w:widowControl w:val="false"/>
               <w:bidi w:val="0"/>
               <w:jc w:val="center"/>
               <w:rPr>
@@ -2388,6 +2430,7 @@
           <w:p>
             <w:pPr>
               <w:pStyle w:val="Contedodatabela"/>
+              <w:widowControl w:val="false"/>
               <w:bidi w:val="0"/>
               <w:jc w:val="center"/>
               <w:rPr>
@@ -2417,6 +2460,7 @@
           <w:p>
             <w:pPr>
               <w:pStyle w:val="Contedodatabela"/>
+              <w:widowControl w:val="false"/>
               <w:bidi w:val="0"/>
               <w:jc w:val="center"/>
               <w:rPr>
@@ -2447,6 +2491,7 @@
           <w:p>
             <w:pPr>
               <w:pStyle w:val="Contedodatabela"/>
+              <w:widowControl w:val="false"/>
               <w:bidi w:val="0"/>
               <w:jc w:val="center"/>
               <w:rPr>
@@ -2480,11 +2525,8 @@
       </w:pPr>
       <w:r>
         <w:rPr>
-          <w:rFonts w:ascii="Arial" w:hAnsi="Arial"/>
-          <w:b w:val="false"/>
-          <w:bCs w:val="false"/>
-          <w:sz w:val="24"/>
-          <w:szCs w:val="24"/>
+          <w:i w:val="false"/>
+          <w:color w:val="000000"/>
         </w:rPr>
       </w:r>
     </w:p>
@@ -2555,11 +2597,8 @@
       </w:pPr>
       <w:r>
         <w:rPr>
-          <w:rFonts w:ascii="Arial" w:hAnsi="Arial"/>
-          <w:b w:val="false"/>
-          <w:bCs w:val="false"/>
-          <w:sz w:val="24"/>
-          <w:szCs w:val="24"/>
+          <w:i w:val="false"/>
+          <w:color w:val="000000"/>
         </w:rPr>
       </w:r>
     </w:p>
@@ -2595,6 +2634,7 @@
           <w:p>
             <w:pPr>
               <w:pStyle w:val="Contedodatabela"/>
+              <w:widowControl w:val="false"/>
               <w:bidi w:val="0"/>
               <w:jc w:val="center"/>
               <w:rPr>
@@ -2625,6 +2665,7 @@
           <w:p>
             <w:pPr>
               <w:pStyle w:val="Contedodatabela"/>
+              <w:widowControl w:val="false"/>
               <w:bidi w:val="0"/>
               <w:jc w:val="center"/>
               <w:rPr>
@@ -2664,6 +2705,7 @@
           <w:p>
             <w:pPr>
               <w:pStyle w:val="Contedodatabela"/>
+              <w:widowControl w:val="false"/>
               <w:bidi w:val="0"/>
               <w:jc w:val="center"/>
               <w:rPr>
@@ -2703,6 +2745,7 @@
           <w:p>
             <w:pPr>
               <w:pStyle w:val="Contedodatabela"/>
+              <w:widowControl w:val="false"/>
               <w:bidi w:val="0"/>
               <w:jc w:val="center"/>
               <w:rPr>
@@ -2732,6 +2775,7 @@
           <w:p>
             <w:pPr>
               <w:pStyle w:val="Contedodatabela"/>
+              <w:widowControl w:val="false"/>
               <w:bidi w:val="0"/>
               <w:jc w:val="center"/>
               <w:rPr>
@@ -2762,21 +2806,22 @@
           <w:p>
             <w:pPr>
               <w:pStyle w:val="Contedodatabela"/>
-              <w:bidi w:val="0"/>
-              <w:jc w:val="center"/>
-              <w:rPr>
-                <w:rFonts w:ascii="Arial" w:hAnsi="Arial"/>
-                <w:sz w:val="24"/>
-                <w:szCs w:val="24"/>
-              </w:rPr>
-            </w:pPr>
-            <w:r>
-              <w:rPr>
-                <w:rFonts w:ascii="Arial" w:hAnsi="Arial"/>
-                <w:sz w:val="24"/>
-                <w:szCs w:val="24"/>
-              </w:rPr>
-              <w:t>Invalido</w:t>
+              <w:widowControl w:val="false"/>
+              <w:bidi w:val="0"/>
+              <w:jc w:val="center"/>
+              <w:rPr>
+                <w:rFonts w:ascii="Arial" w:hAnsi="Arial"/>
+                <w:sz w:val="24"/>
+                <w:szCs w:val="24"/>
+              </w:rPr>
+            </w:pPr>
+            <w:r>
+              <w:rPr>
+                <w:rFonts w:ascii="Arial" w:hAnsi="Arial"/>
+                <w:sz w:val="24"/>
+                <w:szCs w:val="24"/>
+              </w:rPr>
+              <w:t>Valido</w:t>
             </w:r>
           </w:p>
         </w:tc>
@@ -2794,6 +2839,7 @@
           <w:p>
             <w:pPr>
               <w:pStyle w:val="Contedodatabela"/>
+              <w:widowControl w:val="false"/>
               <w:bidi w:val="0"/>
               <w:jc w:val="center"/>
               <w:rPr>
@@ -2823,6 +2869,7 @@
           <w:p>
             <w:pPr>
               <w:pStyle w:val="Contedodatabela"/>
+              <w:widowControl w:val="false"/>
               <w:bidi w:val="0"/>
               <w:jc w:val="center"/>
               <w:rPr>
@@ -2853,21 +2900,22 @@
           <w:p>
             <w:pPr>
               <w:pStyle w:val="Contedodatabela"/>
-              <w:bidi w:val="0"/>
-              <w:jc w:val="center"/>
-              <w:rPr>
-                <w:rFonts w:ascii="Arial" w:hAnsi="Arial"/>
-                <w:sz w:val="24"/>
-                <w:szCs w:val="24"/>
-              </w:rPr>
-            </w:pPr>
-            <w:r>
-              <w:rPr>
-                <w:rFonts w:ascii="Arial" w:hAnsi="Arial"/>
-                <w:sz w:val="24"/>
-                <w:szCs w:val="24"/>
-              </w:rPr>
-              <w:t>Invalido</w:t>
+              <w:widowControl w:val="false"/>
+              <w:bidi w:val="0"/>
+              <w:jc w:val="center"/>
+              <w:rPr>
+                <w:rFonts w:ascii="Arial" w:hAnsi="Arial"/>
+                <w:sz w:val="24"/>
+                <w:szCs w:val="24"/>
+              </w:rPr>
+            </w:pPr>
+            <w:r>
+              <w:rPr>
+                <w:rFonts w:ascii="Arial" w:hAnsi="Arial"/>
+                <w:sz w:val="24"/>
+                <w:szCs w:val="24"/>
+              </w:rPr>
+              <w:t>Valido</w:t>
             </w:r>
           </w:p>
         </w:tc>
@@ -2885,6 +2933,7 @@
           <w:p>
             <w:pPr>
               <w:pStyle w:val="Contedodatabela"/>
+              <w:widowControl w:val="false"/>
               <w:bidi w:val="0"/>
               <w:jc w:val="center"/>
               <w:rPr>
@@ -2914,6 +2963,7 @@
           <w:p>
             <w:pPr>
               <w:pStyle w:val="Contedodatabela"/>
+              <w:widowControl w:val="false"/>
               <w:bidi w:val="0"/>
               <w:jc w:val="center"/>
               <w:rPr>
@@ -2944,21 +2994,22 @@
           <w:p>
             <w:pPr>
               <w:pStyle w:val="Contedodatabela"/>
-              <w:bidi w:val="0"/>
-              <w:jc w:val="center"/>
-              <w:rPr>
-                <w:rFonts w:ascii="Arial" w:hAnsi="Arial"/>
-                <w:sz w:val="24"/>
-                <w:szCs w:val="24"/>
-              </w:rPr>
-            </w:pPr>
-            <w:r>
-              <w:rPr>
-                <w:rFonts w:ascii="Arial" w:hAnsi="Arial"/>
-                <w:sz w:val="24"/>
-                <w:szCs w:val="24"/>
-              </w:rPr>
-              <w:t>Valido</w:t>
+              <w:widowControl w:val="false"/>
+              <w:bidi w:val="0"/>
+              <w:jc w:val="center"/>
+              <w:rPr>
+                <w:rFonts w:ascii="Arial" w:hAnsi="Arial"/>
+                <w:sz w:val="24"/>
+                <w:szCs w:val="24"/>
+              </w:rPr>
+            </w:pPr>
+            <w:r>
+              <w:rPr>
+                <w:rFonts w:ascii="Arial" w:hAnsi="Arial"/>
+                <w:sz w:val="24"/>
+                <w:szCs w:val="24"/>
+              </w:rPr>
+              <w:t>Invalido</w:t>
             </w:r>
           </w:p>
         </w:tc>
@@ -2977,494 +3028,422 @@
       </w:pPr>
       <w:r>
         <w:rPr>
-          <w:rFonts w:ascii="Arial" w:hAnsi="Arial"/>
-          <w:b w:val="false"/>
-          <w:bCs w:val="false"/>
-          <w:sz w:val="24"/>
-          <w:szCs w:val="24"/>
-        </w:rPr>
-      </w:r>
-    </w:p>
-    <w:p>
-      <w:pPr>
-        <w:pStyle w:val="Normal"/>
-        <w:bidi w:val="0"/>
-        <w:jc w:val="left"/>
-        <w:rPr>
-          <w:i w:val="false"/>
-          <w:i w:val="false"/>
-          <w:color w:val="000000"/>
-        </w:rPr>
-      </w:pPr>
-      <w:r>
-        <w:rPr>
-          <w:rFonts w:ascii="Arial" w:hAnsi="Arial"/>
-          <w:b w:val="false"/>
-          <w:bCs w:val="false"/>
-          <w:sz w:val="24"/>
-          <w:szCs w:val="24"/>
-        </w:rPr>
-      </w:r>
-    </w:p>
-    <w:p>
-      <w:pPr>
-        <w:pStyle w:val="Normal"/>
-        <w:bidi w:val="0"/>
-        <w:jc w:val="left"/>
-        <w:rPr>
-          <w:i w:val="false"/>
-          <w:i w:val="false"/>
-          <w:color w:val="000000"/>
-        </w:rPr>
-      </w:pPr>
-      <w:r>
-        <w:rPr>
-          <w:rFonts w:ascii="Arial" w:hAnsi="Arial"/>
-          <w:b w:val="false"/>
-          <w:bCs w:val="false"/>
-          <w:sz w:val="24"/>
-          <w:szCs w:val="24"/>
-        </w:rPr>
-      </w:r>
-    </w:p>
-    <w:p>
-      <w:pPr>
-        <w:pStyle w:val="Normal"/>
-        <w:bidi w:val="0"/>
-        <w:jc w:val="left"/>
-        <w:rPr>
-          <w:i w:val="false"/>
-          <w:i w:val="false"/>
-          <w:color w:val="000000"/>
-        </w:rPr>
-      </w:pPr>
-      <w:r>
-        <w:rPr>
-          <w:rFonts w:ascii="Arial" w:hAnsi="Arial"/>
-          <w:b w:val="false"/>
-          <w:bCs w:val="false"/>
-          <w:sz w:val="24"/>
-          <w:szCs w:val="24"/>
-        </w:rPr>
-      </w:r>
-    </w:p>
-    <w:p>
-      <w:pPr>
-        <w:pStyle w:val="Normal"/>
-        <w:bidi w:val="0"/>
-        <w:jc w:val="left"/>
-        <w:rPr>
-          <w:i w:val="false"/>
-          <w:i w:val="false"/>
-          <w:color w:val="000000"/>
-        </w:rPr>
-      </w:pPr>
-      <w:r>
-        <w:rPr>
-          <w:rFonts w:ascii="Arial" w:hAnsi="Arial"/>
-          <w:b w:val="false"/>
-          <w:bCs w:val="false"/>
-          <w:sz w:val="24"/>
-          <w:szCs w:val="24"/>
-        </w:rPr>
-      </w:r>
-    </w:p>
-    <w:p>
-      <w:pPr>
-        <w:pStyle w:val="Normal"/>
-        <w:bidi w:val="0"/>
-        <w:jc w:val="left"/>
-        <w:rPr>
-          <w:i w:val="false"/>
-          <w:i w:val="false"/>
-          <w:color w:val="000000"/>
-        </w:rPr>
-      </w:pPr>
-      <w:r>
-        <w:rPr>
-          <w:rFonts w:ascii="Arial" w:hAnsi="Arial"/>
-          <w:b w:val="false"/>
-          <w:bCs w:val="false"/>
-          <w:sz w:val="24"/>
-          <w:szCs w:val="24"/>
-        </w:rPr>
-      </w:r>
-    </w:p>
-    <w:p>
-      <w:pPr>
-        <w:pStyle w:val="Normal"/>
-        <w:bidi w:val="0"/>
-        <w:jc w:val="left"/>
-        <w:rPr>
-          <w:i w:val="false"/>
-          <w:i w:val="false"/>
-          <w:color w:val="000000"/>
-        </w:rPr>
-      </w:pPr>
-      <w:r>
-        <w:rPr>
-          <w:rFonts w:ascii="Arial" w:hAnsi="Arial"/>
-          <w:b w:val="false"/>
-          <w:bCs w:val="false"/>
-          <w:sz w:val="24"/>
-          <w:szCs w:val="24"/>
-        </w:rPr>
-      </w:r>
-    </w:p>
-    <w:p>
-      <w:pPr>
-        <w:pStyle w:val="Normal"/>
-        <w:bidi w:val="0"/>
-        <w:jc w:val="left"/>
-        <w:rPr>
-          <w:i w:val="false"/>
-          <w:i w:val="false"/>
-          <w:color w:val="000000"/>
-        </w:rPr>
-      </w:pPr>
-      <w:r>
-        <w:rPr>
-          <w:rFonts w:ascii="Arial" w:hAnsi="Arial"/>
-          <w:b w:val="false"/>
-          <w:bCs w:val="false"/>
-          <w:sz w:val="24"/>
-          <w:szCs w:val="24"/>
-        </w:rPr>
-      </w:r>
-    </w:p>
-    <w:p>
-      <w:pPr>
-        <w:pStyle w:val="Normal"/>
-        <w:bidi w:val="0"/>
-        <w:jc w:val="left"/>
-        <w:rPr>
-          <w:i w:val="false"/>
-          <w:i w:val="false"/>
-          <w:color w:val="000000"/>
-        </w:rPr>
-      </w:pPr>
-      <w:r>
-        <w:rPr>
-          <w:rFonts w:ascii="Arial" w:hAnsi="Arial"/>
-          <w:b w:val="false"/>
-          <w:bCs w:val="false"/>
-          <w:sz w:val="24"/>
-          <w:szCs w:val="24"/>
-        </w:rPr>
-      </w:r>
-    </w:p>
-    <w:p>
-      <w:pPr>
-        <w:pStyle w:val="Normal"/>
-        <w:bidi w:val="0"/>
-        <w:jc w:val="left"/>
-        <w:rPr>
-          <w:i w:val="false"/>
-          <w:i w:val="false"/>
-          <w:color w:val="000000"/>
-        </w:rPr>
-      </w:pPr>
-      <w:r>
-        <w:rPr>
-          <w:rFonts w:ascii="Arial" w:hAnsi="Arial"/>
-          <w:b w:val="false"/>
-          <w:bCs w:val="false"/>
-          <w:sz w:val="24"/>
-          <w:szCs w:val="24"/>
-        </w:rPr>
-      </w:r>
-    </w:p>
-    <w:p>
-      <w:pPr>
-        <w:pStyle w:val="Normal"/>
-        <w:bidi w:val="0"/>
-        <w:jc w:val="left"/>
-        <w:rPr>
-          <w:i w:val="false"/>
-          <w:i w:val="false"/>
-          <w:color w:val="000000"/>
-        </w:rPr>
-      </w:pPr>
-      <w:r>
-        <w:rPr>
-          <w:rFonts w:ascii="Arial" w:hAnsi="Arial"/>
-          <w:b w:val="false"/>
-          <w:bCs w:val="false"/>
-          <w:sz w:val="24"/>
-          <w:szCs w:val="24"/>
-        </w:rPr>
-      </w:r>
-    </w:p>
-    <w:p>
-      <w:pPr>
-        <w:pStyle w:val="Normal"/>
-        <w:bidi w:val="0"/>
-        <w:jc w:val="left"/>
-        <w:rPr>
-          <w:i w:val="false"/>
-          <w:i w:val="false"/>
-          <w:color w:val="000000"/>
-        </w:rPr>
-      </w:pPr>
-      <w:r>
-        <w:rPr>
-          <w:rFonts w:ascii="Arial" w:hAnsi="Arial"/>
-          <w:b w:val="false"/>
-          <w:bCs w:val="false"/>
-          <w:sz w:val="24"/>
-          <w:szCs w:val="24"/>
-        </w:rPr>
-      </w:r>
-    </w:p>
-    <w:p>
-      <w:pPr>
-        <w:pStyle w:val="Normal"/>
-        <w:bidi w:val="0"/>
-        <w:jc w:val="left"/>
-        <w:rPr>
-          <w:i w:val="false"/>
-          <w:i w:val="false"/>
-          <w:color w:val="000000"/>
-        </w:rPr>
-      </w:pPr>
-      <w:r>
-        <w:rPr>
-          <w:rFonts w:ascii="Arial" w:hAnsi="Arial"/>
-          <w:b w:val="false"/>
-          <w:bCs w:val="false"/>
-          <w:sz w:val="24"/>
-          <w:szCs w:val="24"/>
-        </w:rPr>
-      </w:r>
-    </w:p>
-    <w:p>
-      <w:pPr>
-        <w:pStyle w:val="Normal"/>
-        <w:bidi w:val="0"/>
-        <w:jc w:val="left"/>
-        <w:rPr>
-          <w:i w:val="false"/>
-          <w:i w:val="false"/>
-          <w:color w:val="000000"/>
-        </w:rPr>
-      </w:pPr>
-      <w:r>
-        <w:rPr>
-          <w:rFonts w:ascii="Arial" w:hAnsi="Arial"/>
-          <w:b w:val="false"/>
-          <w:bCs w:val="false"/>
-          <w:sz w:val="24"/>
-          <w:szCs w:val="24"/>
-        </w:rPr>
-      </w:r>
-    </w:p>
-    <w:p>
-      <w:pPr>
-        <w:pStyle w:val="Normal"/>
-        <w:bidi w:val="0"/>
-        <w:jc w:val="left"/>
-        <w:rPr>
-          <w:i w:val="false"/>
-          <w:i w:val="false"/>
-          <w:color w:val="000000"/>
-        </w:rPr>
-      </w:pPr>
-      <w:r>
-        <w:rPr>
-          <w:rFonts w:ascii="Arial" w:hAnsi="Arial"/>
-          <w:b w:val="false"/>
-          <w:bCs w:val="false"/>
-          <w:sz w:val="24"/>
-          <w:szCs w:val="24"/>
-        </w:rPr>
-      </w:r>
-    </w:p>
-    <w:p>
-      <w:pPr>
-        <w:pStyle w:val="Normal"/>
-        <w:bidi w:val="0"/>
-        <w:jc w:val="left"/>
-        <w:rPr>
-          <w:i w:val="false"/>
-          <w:i w:val="false"/>
-          <w:color w:val="000000"/>
-        </w:rPr>
-      </w:pPr>
-      <w:r>
-        <w:rPr>
-          <w:rFonts w:ascii="Arial" w:hAnsi="Arial"/>
-          <w:b w:val="false"/>
-          <w:bCs w:val="false"/>
-          <w:sz w:val="24"/>
-          <w:szCs w:val="24"/>
-        </w:rPr>
-      </w:r>
-    </w:p>
-    <w:p>
-      <w:pPr>
-        <w:pStyle w:val="Normal"/>
-        <w:bidi w:val="0"/>
-        <w:jc w:val="left"/>
-        <w:rPr>
-          <w:i w:val="false"/>
-          <w:i w:val="false"/>
-          <w:color w:val="000000"/>
-        </w:rPr>
-      </w:pPr>
-      <w:r>
-        <w:rPr>
-          <w:rFonts w:ascii="Arial" w:hAnsi="Arial"/>
-          <w:b w:val="false"/>
-          <w:bCs w:val="false"/>
-          <w:sz w:val="24"/>
-          <w:szCs w:val="24"/>
-        </w:rPr>
-      </w:r>
-    </w:p>
-    <w:p>
-      <w:pPr>
-        <w:pStyle w:val="Normal"/>
-        <w:bidi w:val="0"/>
-        <w:jc w:val="left"/>
-        <w:rPr>
-          <w:i w:val="false"/>
-          <w:i w:val="false"/>
-          <w:color w:val="000000"/>
-        </w:rPr>
-      </w:pPr>
-      <w:r>
-        <w:rPr>
-          <w:rFonts w:ascii="Arial" w:hAnsi="Arial"/>
-          <w:b w:val="false"/>
-          <w:bCs w:val="false"/>
-          <w:sz w:val="24"/>
-          <w:szCs w:val="24"/>
-        </w:rPr>
-      </w:r>
-    </w:p>
-    <w:p>
-      <w:pPr>
-        <w:pStyle w:val="Normal"/>
-        <w:bidi w:val="0"/>
-        <w:jc w:val="left"/>
-        <w:rPr>
-          <w:i w:val="false"/>
-          <w:i w:val="false"/>
-          <w:color w:val="000000"/>
-        </w:rPr>
-      </w:pPr>
-      <w:r>
-        <w:rPr>
-          <w:rFonts w:ascii="Arial" w:hAnsi="Arial"/>
-          <w:b w:val="false"/>
-          <w:bCs w:val="false"/>
-          <w:sz w:val="24"/>
-          <w:szCs w:val="24"/>
-        </w:rPr>
-      </w:r>
-    </w:p>
-    <w:p>
-      <w:pPr>
-        <w:pStyle w:val="Normal"/>
-        <w:bidi w:val="0"/>
-        <w:jc w:val="left"/>
-        <w:rPr>
-          <w:i w:val="false"/>
-          <w:i w:val="false"/>
-          <w:color w:val="000000"/>
-        </w:rPr>
-      </w:pPr>
-      <w:r>
-        <w:rPr>
-          <w:rFonts w:ascii="Arial" w:hAnsi="Arial"/>
-          <w:b w:val="false"/>
-          <w:bCs w:val="false"/>
-          <w:sz w:val="24"/>
-          <w:szCs w:val="24"/>
-        </w:rPr>
-      </w:r>
-    </w:p>
-    <w:p>
-      <w:pPr>
-        <w:pStyle w:val="Normal"/>
-        <w:bidi w:val="0"/>
-        <w:jc w:val="left"/>
-        <w:rPr>
-          <w:i w:val="false"/>
-          <w:i w:val="false"/>
-          <w:color w:val="000000"/>
-        </w:rPr>
-      </w:pPr>
-      <w:r>
-        <w:rPr>
-          <w:rFonts w:ascii="Arial" w:hAnsi="Arial"/>
-          <w:b w:val="false"/>
-          <w:bCs w:val="false"/>
-          <w:sz w:val="24"/>
-          <w:szCs w:val="24"/>
-        </w:rPr>
-      </w:r>
-    </w:p>
-    <w:p>
-      <w:pPr>
-        <w:pStyle w:val="Normal"/>
-        <w:bidi w:val="0"/>
-        <w:jc w:val="left"/>
-        <w:rPr>
-          <w:i w:val="false"/>
-          <w:i w:val="false"/>
-          <w:color w:val="000000"/>
-        </w:rPr>
-      </w:pPr>
-      <w:r>
-        <w:rPr>
-          <w:rFonts w:ascii="Arial" w:hAnsi="Arial"/>
-          <w:b w:val="false"/>
-          <w:bCs w:val="false"/>
-          <w:sz w:val="24"/>
-          <w:szCs w:val="24"/>
-        </w:rPr>
-      </w:r>
-    </w:p>
-    <w:p>
-      <w:pPr>
-        <w:pStyle w:val="Normal"/>
-        <w:bidi w:val="0"/>
-        <w:jc w:val="left"/>
-        <w:rPr>
-          <w:i w:val="false"/>
-          <w:i w:val="false"/>
-          <w:color w:val="000000"/>
-        </w:rPr>
-      </w:pPr>
-      <w:r>
-        <w:rPr>
-          <w:rFonts w:ascii="Arial" w:hAnsi="Arial"/>
-          <w:b w:val="false"/>
-          <w:bCs w:val="false"/>
-          <w:sz w:val="24"/>
-          <w:szCs w:val="24"/>
-        </w:rPr>
-      </w:r>
-    </w:p>
-    <w:p>
-      <w:pPr>
-        <w:pStyle w:val="Normal"/>
-        <w:bidi w:val="0"/>
-        <w:jc w:val="left"/>
-        <w:rPr>
-          <w:i w:val="false"/>
-          <w:i w:val="false"/>
-          <w:color w:val="000000"/>
-        </w:rPr>
-      </w:pPr>
-      <w:r>
-        <w:rPr>
-          <w:rFonts w:ascii="Arial" w:hAnsi="Arial"/>
-          <w:b w:val="false"/>
-          <w:bCs w:val="false"/>
-          <w:sz w:val="24"/>
-          <w:szCs w:val="24"/>
+          <w:i w:val="false"/>
+          <w:color w:val="000000"/>
+        </w:rPr>
+      </w:r>
+    </w:p>
+    <w:p>
+      <w:pPr>
+        <w:pStyle w:val="Normal"/>
+        <w:bidi w:val="0"/>
+        <w:jc w:val="left"/>
+        <w:rPr>
+          <w:i w:val="false"/>
+          <w:i w:val="false"/>
+          <w:color w:val="000000"/>
+        </w:rPr>
+      </w:pPr>
+      <w:r>
+        <w:rPr>
+          <w:i w:val="false"/>
+          <w:color w:val="000000"/>
+        </w:rPr>
+      </w:r>
+    </w:p>
+    <w:p>
+      <w:pPr>
+        <w:pStyle w:val="Normal"/>
+        <w:bidi w:val="0"/>
+        <w:jc w:val="left"/>
+        <w:rPr>
+          <w:i w:val="false"/>
+          <w:i w:val="false"/>
+          <w:color w:val="000000"/>
+        </w:rPr>
+      </w:pPr>
+      <w:r>
+        <w:rPr>
+          <w:i w:val="false"/>
+          <w:color w:val="000000"/>
+        </w:rPr>
+      </w:r>
+    </w:p>
+    <w:p>
+      <w:pPr>
+        <w:pStyle w:val="Normal"/>
+        <w:bidi w:val="0"/>
+        <w:jc w:val="left"/>
+        <w:rPr>
+          <w:i w:val="false"/>
+          <w:i w:val="false"/>
+          <w:color w:val="000000"/>
+        </w:rPr>
+      </w:pPr>
+      <w:r>
+        <w:rPr>
+          <w:i w:val="false"/>
+          <w:color w:val="000000"/>
+        </w:rPr>
+      </w:r>
+    </w:p>
+    <w:p>
+      <w:pPr>
+        <w:pStyle w:val="Normal"/>
+        <w:bidi w:val="0"/>
+        <w:jc w:val="left"/>
+        <w:rPr>
+          <w:i w:val="false"/>
+          <w:i w:val="false"/>
+          <w:color w:val="000000"/>
+        </w:rPr>
+      </w:pPr>
+      <w:r>
+        <w:rPr>
+          <w:i w:val="false"/>
+          <w:color w:val="000000"/>
+        </w:rPr>
+      </w:r>
+    </w:p>
+    <w:p>
+      <w:pPr>
+        <w:pStyle w:val="Normal"/>
+        <w:bidi w:val="0"/>
+        <w:jc w:val="left"/>
+        <w:rPr>
+          <w:i w:val="false"/>
+          <w:i w:val="false"/>
+          <w:color w:val="000000"/>
+        </w:rPr>
+      </w:pPr>
+      <w:r>
+        <w:rPr>
+          <w:i w:val="false"/>
+          <w:color w:val="000000"/>
+        </w:rPr>
+      </w:r>
+    </w:p>
+    <w:p>
+      <w:pPr>
+        <w:pStyle w:val="Normal"/>
+        <w:bidi w:val="0"/>
+        <w:jc w:val="left"/>
+        <w:rPr>
+          <w:i w:val="false"/>
+          <w:i w:val="false"/>
+          <w:color w:val="000000"/>
+        </w:rPr>
+      </w:pPr>
+      <w:r>
+        <w:rPr>
+          <w:i w:val="false"/>
+          <w:color w:val="000000"/>
+        </w:rPr>
+      </w:r>
+    </w:p>
+    <w:p>
+      <w:pPr>
+        <w:pStyle w:val="Normal"/>
+        <w:bidi w:val="0"/>
+        <w:jc w:val="left"/>
+        <w:rPr>
+          <w:i w:val="false"/>
+          <w:i w:val="false"/>
+          <w:color w:val="000000"/>
+        </w:rPr>
+      </w:pPr>
+      <w:r>
+        <w:rPr>
+          <w:i w:val="false"/>
+          <w:color w:val="000000"/>
+        </w:rPr>
+      </w:r>
+    </w:p>
+    <w:p>
+      <w:pPr>
+        <w:pStyle w:val="Normal"/>
+        <w:bidi w:val="0"/>
+        <w:jc w:val="left"/>
+        <w:rPr>
+          <w:i w:val="false"/>
+          <w:i w:val="false"/>
+          <w:color w:val="000000"/>
+        </w:rPr>
+      </w:pPr>
+      <w:r>
+        <w:rPr>
+          <w:i w:val="false"/>
+          <w:color w:val="000000"/>
+        </w:rPr>
+      </w:r>
+    </w:p>
+    <w:p>
+      <w:pPr>
+        <w:pStyle w:val="Normal"/>
+        <w:bidi w:val="0"/>
+        <w:jc w:val="left"/>
+        <w:rPr>
+          <w:i w:val="false"/>
+          <w:i w:val="false"/>
+          <w:color w:val="000000"/>
+        </w:rPr>
+      </w:pPr>
+      <w:r>
+        <w:rPr>
+          <w:i w:val="false"/>
+          <w:color w:val="000000"/>
+        </w:rPr>
+      </w:r>
+    </w:p>
+    <w:p>
+      <w:pPr>
+        <w:pStyle w:val="Normal"/>
+        <w:bidi w:val="0"/>
+        <w:jc w:val="left"/>
+        <w:rPr>
+          <w:i w:val="false"/>
+          <w:i w:val="false"/>
+          <w:color w:val="000000"/>
+        </w:rPr>
+      </w:pPr>
+      <w:r>
+        <w:rPr>
+          <w:i w:val="false"/>
+          <w:color w:val="000000"/>
+        </w:rPr>
+      </w:r>
+    </w:p>
+    <w:p>
+      <w:pPr>
+        <w:pStyle w:val="Normal"/>
+        <w:bidi w:val="0"/>
+        <w:jc w:val="left"/>
+        <w:rPr>
+          <w:i w:val="false"/>
+          <w:i w:val="false"/>
+          <w:color w:val="000000"/>
+        </w:rPr>
+      </w:pPr>
+      <w:r>
+        <w:rPr>
+          <w:i w:val="false"/>
+          <w:color w:val="000000"/>
+        </w:rPr>
+      </w:r>
+    </w:p>
+    <w:p>
+      <w:pPr>
+        <w:pStyle w:val="Normal"/>
+        <w:bidi w:val="0"/>
+        <w:jc w:val="left"/>
+        <w:rPr>
+          <w:i w:val="false"/>
+          <w:i w:val="false"/>
+          <w:color w:val="000000"/>
+        </w:rPr>
+      </w:pPr>
+      <w:r>
+        <w:rPr>
+          <w:i w:val="false"/>
+          <w:color w:val="000000"/>
+        </w:rPr>
+      </w:r>
+    </w:p>
+    <w:p>
+      <w:pPr>
+        <w:pStyle w:val="Normal"/>
+        <w:bidi w:val="0"/>
+        <w:jc w:val="left"/>
+        <w:rPr>
+          <w:i w:val="false"/>
+          <w:i w:val="false"/>
+          <w:color w:val="000000"/>
+        </w:rPr>
+      </w:pPr>
+      <w:r>
+        <w:rPr>
+          <w:i w:val="false"/>
+          <w:color w:val="000000"/>
+        </w:rPr>
+      </w:r>
+    </w:p>
+    <w:p>
+      <w:pPr>
+        <w:pStyle w:val="Normal"/>
+        <w:bidi w:val="0"/>
+        <w:jc w:val="left"/>
+        <w:rPr>
+          <w:i w:val="false"/>
+          <w:i w:val="false"/>
+          <w:color w:val="000000"/>
+        </w:rPr>
+      </w:pPr>
+      <w:r>
+        <w:rPr>
+          <w:i w:val="false"/>
+          <w:color w:val="000000"/>
+        </w:rPr>
+      </w:r>
+    </w:p>
+    <w:p>
+      <w:pPr>
+        <w:pStyle w:val="Normal"/>
+        <w:bidi w:val="0"/>
+        <w:jc w:val="left"/>
+        <w:rPr>
+          <w:i w:val="false"/>
+          <w:i w:val="false"/>
+          <w:color w:val="000000"/>
+        </w:rPr>
+      </w:pPr>
+      <w:r>
+        <w:rPr>
+          <w:i w:val="false"/>
+          <w:color w:val="000000"/>
+        </w:rPr>
+      </w:r>
+    </w:p>
+    <w:p>
+      <w:pPr>
+        <w:pStyle w:val="Normal"/>
+        <w:bidi w:val="0"/>
+        <w:jc w:val="left"/>
+        <w:rPr>
+          <w:i w:val="false"/>
+          <w:i w:val="false"/>
+          <w:color w:val="000000"/>
+        </w:rPr>
+      </w:pPr>
+      <w:r>
+        <w:rPr>
+          <w:i w:val="false"/>
+          <w:color w:val="000000"/>
+        </w:rPr>
+      </w:r>
+    </w:p>
+    <w:p>
+      <w:pPr>
+        <w:pStyle w:val="Normal"/>
+        <w:bidi w:val="0"/>
+        <w:jc w:val="left"/>
+        <w:rPr>
+          <w:i w:val="false"/>
+          <w:i w:val="false"/>
+          <w:color w:val="000000"/>
+        </w:rPr>
+      </w:pPr>
+      <w:r>
+        <w:rPr>
+          <w:i w:val="false"/>
+          <w:color w:val="000000"/>
+        </w:rPr>
+      </w:r>
+    </w:p>
+    <w:p>
+      <w:pPr>
+        <w:pStyle w:val="Normal"/>
+        <w:bidi w:val="0"/>
+        <w:jc w:val="left"/>
+        <w:rPr>
+          <w:i w:val="false"/>
+          <w:i w:val="false"/>
+          <w:color w:val="000000"/>
+        </w:rPr>
+      </w:pPr>
+      <w:r>
+        <w:rPr>
+          <w:i w:val="false"/>
+          <w:color w:val="000000"/>
+        </w:rPr>
+      </w:r>
+    </w:p>
+    <w:p>
+      <w:pPr>
+        <w:pStyle w:val="Normal"/>
+        <w:bidi w:val="0"/>
+        <w:jc w:val="left"/>
+        <w:rPr>
+          <w:i w:val="false"/>
+          <w:i w:val="false"/>
+          <w:color w:val="000000"/>
+        </w:rPr>
+      </w:pPr>
+      <w:r>
+        <w:rPr>
+          <w:i w:val="false"/>
+          <w:color w:val="000000"/>
+        </w:rPr>
+      </w:r>
+    </w:p>
+    <w:p>
+      <w:pPr>
+        <w:pStyle w:val="Normal"/>
+        <w:bidi w:val="0"/>
+        <w:jc w:val="left"/>
+        <w:rPr>
+          <w:i w:val="false"/>
+          <w:i w:val="false"/>
+          <w:color w:val="000000"/>
+        </w:rPr>
+      </w:pPr>
+      <w:r>
+        <w:rPr>
+          <w:i w:val="false"/>
+          <w:color w:val="000000"/>
+        </w:rPr>
+      </w:r>
+    </w:p>
+    <w:p>
+      <w:pPr>
+        <w:pStyle w:val="Normal"/>
+        <w:bidi w:val="0"/>
+        <w:jc w:val="left"/>
+        <w:rPr>
+          <w:i w:val="false"/>
+          <w:i w:val="false"/>
+          <w:color w:val="000000"/>
+        </w:rPr>
+      </w:pPr>
+      <w:r>
+        <w:rPr>
+          <w:i w:val="false"/>
+          <w:color w:val="000000"/>
+        </w:rPr>
+      </w:r>
+    </w:p>
+    <w:p>
+      <w:pPr>
+        <w:pStyle w:val="Normal"/>
+        <w:bidi w:val="0"/>
+        <w:jc w:val="left"/>
+        <w:rPr>
+          <w:i w:val="false"/>
+          <w:i w:val="false"/>
+          <w:color w:val="000000"/>
+        </w:rPr>
+      </w:pPr>
+      <w:r>
+        <w:rPr>
+          <w:i w:val="false"/>
+          <w:color w:val="000000"/>
+        </w:rPr>
+      </w:r>
+    </w:p>
+    <w:p>
+      <w:pPr>
+        <w:pStyle w:val="Normal"/>
+        <w:bidi w:val="0"/>
+        <w:jc w:val="left"/>
+        <w:rPr>
+          <w:i w:val="false"/>
+          <w:i w:val="false"/>
+          <w:color w:val="000000"/>
+        </w:rPr>
+      </w:pPr>
+      <w:r>
+        <w:rPr>
+          <w:i w:val="false"/>
+          <w:color w:val="000000"/>
         </w:rPr>
       </w:r>
     </w:p>
@@ -3492,63 +3471,24 @@
           <w:sz w:val="36"/>
           <w:szCs w:val="36"/>
         </w:rPr>
-        <w:t xml:space="preserve">Exercício </w:t>
-      </w:r>
-      <w:r>
-        <w:rPr>
-          <w:rFonts w:ascii="Arial" w:hAnsi="Arial"/>
-          <w:b/>
-          <w:bCs/>
-          <w:i w:val="false"/>
-          <w:color w:val="000000"/>
-          <w:sz w:val="36"/>
-          <w:szCs w:val="36"/>
-        </w:rPr>
-        <w:t>3</w:t>
-      </w:r>
-      <w:r>
-        <w:rPr>
-          <w:rFonts w:ascii="Arial" w:hAnsi="Arial"/>
-          <w:b/>
-          <w:bCs/>
-          <w:i w:val="false"/>
-          <w:color w:val="000000"/>
-          <w:sz w:val="36"/>
-          <w:szCs w:val="36"/>
-        </w:rPr>
-        <w:t xml:space="preserve">: </w:t>
-      </w:r>
-      <w:r>
-        <w:rPr>
-          <w:rFonts w:ascii="Arial" w:hAnsi="Arial"/>
-          <w:b/>
-          <w:bCs/>
-          <w:i w:val="false"/>
-          <w:color w:val="000000"/>
-          <w:sz w:val="36"/>
-          <w:szCs w:val="36"/>
-        </w:rPr>
-        <w:t>Tabela de decisão</w:t>
-      </w:r>
-    </w:p>
-    <w:p>
-      <w:pPr>
-        <w:pStyle w:val="Normal"/>
-        <w:bidi w:val="0"/>
-        <w:jc w:val="left"/>
-        <w:rPr>
-          <w:i w:val="false"/>
-          <w:i w:val="false"/>
-          <w:color w:val="000000"/>
-        </w:rPr>
-      </w:pPr>
-      <w:r>
-        <w:rPr>
-          <w:rFonts w:ascii="Arial" w:hAnsi="Arial"/>
-          <w:b/>
-          <w:bCs/>
-          <w:sz w:val="36"/>
-          <w:szCs w:val="36"/>
+        <w:t>Exercício 3: Tabela de decisão</w:t>
+      </w:r>
+    </w:p>
+    <w:p>
+      <w:pPr>
+        <w:pStyle w:val="Normal"/>
+        <w:bidi w:val="0"/>
+        <w:jc w:val="left"/>
+        <w:rPr>
+          <w:i w:val="false"/>
+          <w:i w:val="false"/>
+          <w:color w:val="000000"/>
+        </w:rPr>
+      </w:pPr>
+      <w:r>
+        <w:rPr>
+          <w:i w:val="false"/>
+          <w:color w:val="000000"/>
         </w:rPr>
       </w:r>
     </w:p>
@@ -3619,11 +3559,8 @@
       </w:pPr>
       <w:r>
         <w:rPr>
-          <w:rFonts w:ascii="Arial" w:hAnsi="Arial"/>
-          <w:b/>
-          <w:bCs/>
-          <w:sz w:val="36"/>
-          <w:szCs w:val="36"/>
+          <w:i w:val="false"/>
+          <w:color w:val="000000"/>
         </w:rPr>
       </w:r>
     </w:p>
@@ -3642,8 +3579,8 @@
       </w:tblPr>
       <w:tblGrid>
         <w:gridCol w:w="2408"/>
-        <w:gridCol w:w="3607"/>
-        <w:gridCol w:w="3630"/>
+        <w:gridCol w:w="3606"/>
+        <w:gridCol w:w="3631"/>
       </w:tblGrid>
       <w:tr>
         <w:trPr/>
@@ -3660,6 +3597,7 @@
           <w:p>
             <w:pPr>
               <w:pStyle w:val="Contedodatabela"/>
+              <w:widowControl w:val="false"/>
               <w:bidi w:val="0"/>
               <w:jc w:val="center"/>
               <w:rPr>
@@ -3687,7 +3625,7 @@
         </w:tc>
         <w:tc>
           <w:tcPr>
-            <w:tcW w:w="3607" w:type="dxa"/>
+            <w:tcW w:w="3606" w:type="dxa"/>
             <w:tcBorders>
               <w:top w:val="single" w:sz="4" w:space="0" w:color="000000"/>
               <w:left w:val="single" w:sz="4" w:space="0" w:color="000000"/>
@@ -3698,6 +3636,7 @@
           <w:p>
             <w:pPr>
               <w:pStyle w:val="Contedodatabela"/>
+              <w:widowControl w:val="false"/>
               <w:bidi w:val="0"/>
               <w:jc w:val="center"/>
               <w:rPr>
@@ -3725,7 +3664,7 @@
         </w:tc>
         <w:tc>
           <w:tcPr>
-            <w:tcW w:w="3630" w:type="dxa"/>
+            <w:tcW w:w="3631" w:type="dxa"/>
             <w:tcBorders>
               <w:top w:val="single" w:sz="4" w:space="0" w:color="000000"/>
               <w:left w:val="single" w:sz="4" w:space="0" w:color="000000"/>
@@ -3737,6 +3676,7 @@
           <w:p>
             <w:pPr>
               <w:pStyle w:val="Contedodatabela"/>
+              <w:widowControl w:val="false"/>
               <w:bidi w:val="0"/>
               <w:jc w:val="center"/>
               <w:rPr>
@@ -3776,6 +3716,7 @@
           <w:p>
             <w:pPr>
               <w:pStyle w:val="Contedodatabela"/>
+              <w:widowControl w:val="false"/>
               <w:bidi w:val="0"/>
               <w:jc w:val="center"/>
               <w:rPr>
@@ -3796,15 +3737,16 @@
         </w:tc>
         <w:tc>
           <w:tcPr>
-            <w:tcW w:w="3607" w:type="dxa"/>
-            <w:tcBorders>
-              <w:left w:val="single" w:sz="4" w:space="0" w:color="000000"/>
-              <w:bottom w:val="single" w:sz="4" w:space="0" w:color="000000"/>
-            </w:tcBorders>
-          </w:tcPr>
-          <w:p>
-            <w:pPr>
-              <w:pStyle w:val="Contedodatabela"/>
+            <w:tcW w:w="3606" w:type="dxa"/>
+            <w:tcBorders>
+              <w:left w:val="single" w:sz="4" w:space="0" w:color="000000"/>
+              <w:bottom w:val="single" w:sz="4" w:space="0" w:color="000000"/>
+            </w:tcBorders>
+          </w:tcPr>
+          <w:p>
+            <w:pPr>
+              <w:pStyle w:val="Contedodatabela"/>
+              <w:widowControl w:val="false"/>
               <w:bidi w:val="0"/>
               <w:jc w:val="center"/>
               <w:rPr>
@@ -3819,69 +3761,38 @@
                 <w:sz w:val="36"/>
                 <w:szCs w:val="36"/>
               </w:rPr>
-              <w:t xml:space="preserve">&lt; </w:t>
-            </w:r>
-            <w:r>
+              <w:t>&lt; 30 dias</w:t>
+            </w:r>
+          </w:p>
+        </w:tc>
+        <w:tc>
+          <w:tcPr>
+            <w:tcW w:w="3631" w:type="dxa"/>
+            <w:tcBorders>
+              <w:left w:val="single" w:sz="4" w:space="0" w:color="000000"/>
+              <w:bottom w:val="single" w:sz="4" w:space="0" w:color="000000"/>
+              <w:right w:val="single" w:sz="4" w:space="0" w:color="000000"/>
+            </w:tcBorders>
+          </w:tcPr>
+          <w:p>
+            <w:pPr>
+              <w:pStyle w:val="Contedodatabela"/>
+              <w:widowControl w:val="false"/>
+              <w:bidi w:val="0"/>
+              <w:jc w:val="center"/>
               <w:rPr>
                 <w:rFonts w:ascii="Arial" w:hAnsi="Arial"/>
                 <w:sz w:val="36"/>
                 <w:szCs w:val="36"/>
               </w:rPr>
-              <w:t xml:space="preserve">30 </w:t>
-            </w:r>
+            </w:pPr>
             <w:r>
               <w:rPr>
                 <w:rFonts w:ascii="Arial" w:hAnsi="Arial"/>
                 <w:sz w:val="36"/>
                 <w:szCs w:val="36"/>
               </w:rPr>
-              <w:t>dias</w:t>
-            </w:r>
-          </w:p>
-        </w:tc>
-        <w:tc>
-          <w:tcPr>
-            <w:tcW w:w="3630" w:type="dxa"/>
-            <w:tcBorders>
-              <w:left w:val="single" w:sz="4" w:space="0" w:color="000000"/>
-              <w:bottom w:val="single" w:sz="4" w:space="0" w:color="000000"/>
-              <w:right w:val="single" w:sz="4" w:space="0" w:color="000000"/>
-            </w:tcBorders>
-          </w:tcPr>
-          <w:p>
-            <w:pPr>
-              <w:pStyle w:val="Contedodatabela"/>
-              <w:bidi w:val="0"/>
-              <w:jc w:val="center"/>
-              <w:rPr>
-                <w:rFonts w:ascii="Arial" w:hAnsi="Arial"/>
-                <w:sz w:val="36"/>
-                <w:szCs w:val="36"/>
-              </w:rPr>
-            </w:pPr>
-            <w:r>
-              <w:rPr>
-                <w:rFonts w:ascii="Arial" w:hAnsi="Arial"/>
-                <w:sz w:val="36"/>
-                <w:szCs w:val="36"/>
-              </w:rPr>
-              <w:t>&gt;</w:t>
-            </w:r>
-            <w:r>
-              <w:rPr>
-                <w:rFonts w:ascii="Arial" w:hAnsi="Arial"/>
-                <w:sz w:val="36"/>
-                <w:szCs w:val="36"/>
-              </w:rPr>
-              <w:t xml:space="preserve">=30 </w:t>
-            </w:r>
-            <w:r>
-              <w:rPr>
-                <w:rFonts w:ascii="Arial" w:hAnsi="Arial"/>
-                <w:sz w:val="36"/>
-                <w:szCs w:val="36"/>
-              </w:rPr>
-              <w:t xml:space="preserve">dias </w:t>
+              <w:t>&gt;=30 dias</w:t>
             </w:r>
           </w:p>
         </w:tc>
@@ -3900,6 +3811,7 @@
           <w:p>
             <w:pPr>
               <w:pStyle w:val="Contedodatabela"/>
+              <w:widowControl w:val="false"/>
               <w:bidi w:val="0"/>
               <w:jc w:val="center"/>
               <w:rPr>
@@ -3927,7 +3839,7 @@
         </w:tc>
         <w:tc>
           <w:tcPr>
-            <w:tcW w:w="3607" w:type="dxa"/>
+            <w:tcW w:w="3606" w:type="dxa"/>
             <w:tcBorders>
               <w:left w:val="single" w:sz="4" w:space="0" w:color="000000"/>
               <w:bottom w:val="single" w:sz="4" w:space="0" w:color="000000"/>
@@ -3937,6 +3849,7 @@
           <w:p>
             <w:pPr>
               <w:pStyle w:val="Contedodatabela"/>
+              <w:widowControl w:val="false"/>
               <w:bidi w:val="0"/>
               <w:jc w:val="center"/>
               <w:rPr>
@@ -3958,7 +3871,7 @@
         </w:tc>
         <w:tc>
           <w:tcPr>
-            <w:tcW w:w="3630" w:type="dxa"/>
+            <w:tcW w:w="3631" w:type="dxa"/>
             <w:tcBorders>
               <w:left w:val="single" w:sz="4" w:space="0" w:color="000000"/>
               <w:bottom w:val="single" w:sz="4" w:space="0" w:color="000000"/>
@@ -3969,6 +3882,7 @@
           <w:p>
             <w:pPr>
               <w:pStyle w:val="Contedodatabela"/>
+              <w:widowControl w:val="false"/>
               <w:bidi w:val="0"/>
               <w:jc w:val="center"/>
               <w:rPr>
@@ -4002,6 +3916,7 @@
           <w:p>
             <w:pPr>
               <w:pStyle w:val="Contedodatabela"/>
+              <w:widowControl w:val="false"/>
               <w:bidi w:val="0"/>
               <w:jc w:val="center"/>
               <w:rPr>
@@ -4022,15 +3937,16 @@
         </w:tc>
         <w:tc>
           <w:tcPr>
-            <w:tcW w:w="3607" w:type="dxa"/>
-            <w:tcBorders>
-              <w:left w:val="single" w:sz="4" w:space="0" w:color="000000"/>
-              <w:bottom w:val="single" w:sz="4" w:space="0" w:color="000000"/>
-            </w:tcBorders>
-          </w:tcPr>
-          <w:p>
-            <w:pPr>
-              <w:pStyle w:val="Contedodatabela"/>
+            <w:tcW w:w="3606" w:type="dxa"/>
+            <w:tcBorders>
+              <w:left w:val="single" w:sz="4" w:space="0" w:color="000000"/>
+              <w:bottom w:val="single" w:sz="4" w:space="0" w:color="000000"/>
+            </w:tcBorders>
+          </w:tcPr>
+          <w:p>
+            <w:pPr>
+              <w:pStyle w:val="Contedodatabela"/>
+              <w:widowControl w:val="false"/>
               <w:bidi w:val="0"/>
               <w:jc w:val="center"/>
               <w:rPr>
@@ -4050,7 +3966,7 @@
         </w:tc>
         <w:tc>
           <w:tcPr>
-            <w:tcW w:w="3630" w:type="dxa"/>
+            <w:tcW w:w="3631" w:type="dxa"/>
             <w:tcBorders>
               <w:left w:val="single" w:sz="4" w:space="0" w:color="000000"/>
               <w:bottom w:val="single" w:sz="4" w:space="0" w:color="000000"/>
@@ -4060,6 +3976,7 @@
           <w:p>
             <w:pPr>
               <w:pStyle w:val="Contedodatabela"/>
+              <w:widowControl w:val="false"/>
               <w:bidi w:val="0"/>
               <w:jc w:val="center"/>
               <w:rPr>
@@ -4092,6 +4009,7 @@
           <w:p>
             <w:pPr>
               <w:pStyle w:val="Contedodatabela"/>
+              <w:widowControl w:val="false"/>
               <w:bidi w:val="0"/>
               <w:jc w:val="center"/>
               <w:rPr>
@@ -4112,15 +4030,16 @@
         </w:tc>
         <w:tc>
           <w:tcPr>
-            <w:tcW w:w="3607" w:type="dxa"/>
-            <w:tcBorders>
-              <w:left w:val="single" w:sz="4" w:space="0" w:color="000000"/>
-              <w:bottom w:val="single" w:sz="4" w:space="0" w:color="000000"/>
-            </w:tcBorders>
-          </w:tcPr>
-          <w:p>
-            <w:pPr>
-              <w:pStyle w:val="Contedodatabela"/>
+            <w:tcW w:w="3606" w:type="dxa"/>
+            <w:tcBorders>
+              <w:left w:val="single" w:sz="4" w:space="0" w:color="000000"/>
+              <w:bottom w:val="single" w:sz="4" w:space="0" w:color="000000"/>
+            </w:tcBorders>
+          </w:tcPr>
+          <w:p>
+            <w:pPr>
+              <w:pStyle w:val="Contedodatabela"/>
+              <w:widowControl w:val="false"/>
               <w:bidi w:val="0"/>
               <w:jc w:val="center"/>
               <w:rPr>
@@ -4141,7 +4060,7 @@
         </w:tc>
         <w:tc>
           <w:tcPr>
-            <w:tcW w:w="3630" w:type="dxa"/>
+            <w:tcW w:w="3631" w:type="dxa"/>
             <w:tcBorders>
               <w:left w:val="single" w:sz="4" w:space="0" w:color="000000"/>
               <w:bottom w:val="single" w:sz="4" w:space="0" w:color="000000"/>
@@ -4151,6 +4070,7 @@
           <w:p>
             <w:pPr>
               <w:pStyle w:val="Contedodatabela"/>
+              <w:widowControl w:val="false"/>
               <w:bidi w:val="0"/>
               <w:jc w:val="center"/>
               <w:rPr>
@@ -4183,11 +4103,8 @@
       </w:pPr>
       <w:r>
         <w:rPr>
-          <w:rFonts w:ascii="Arial" w:hAnsi="Arial"/>
-          <w:b/>
-          <w:bCs/>
-          <w:sz w:val="36"/>
-          <w:szCs w:val="36"/>
+          <w:i w:val="false"/>
+          <w:color w:val="000000"/>
         </w:rPr>
       </w:r>
     </w:p>
@@ -4258,11 +4175,8 @@
       </w:pPr>
       <w:r>
         <w:rPr>
-          <w:rFonts w:ascii="Arial" w:hAnsi="Arial"/>
-          <w:b/>
-          <w:bCs/>
-          <w:sz w:val="36"/>
-          <w:szCs w:val="36"/>
+          <w:i w:val="false"/>
+          <w:color w:val="000000"/>
         </w:rPr>
       </w:r>
     </w:p>
@@ -4280,16 +4194,16 @@
         </w:tblCellMar>
       </w:tblPr>
       <w:tblGrid>
-        <w:gridCol w:w="1749"/>
-        <w:gridCol w:w="2621"/>
+        <w:gridCol w:w="1748"/>
+        <w:gridCol w:w="2622"/>
         <w:gridCol w:w="2638"/>
-        <w:gridCol w:w="2637"/>
+        <w:gridCol w:w="2636"/>
       </w:tblGrid>
       <w:tr>
         <w:trPr/>
         <w:tc>
           <w:tcPr>
-            <w:tcW w:w="1749" w:type="dxa"/>
+            <w:tcW w:w="1748" w:type="dxa"/>
             <w:tcBorders>
               <w:top w:val="single" w:sz="4" w:space="0" w:color="000000"/>
               <w:left w:val="single" w:sz="4" w:space="0" w:color="000000"/>
@@ -4300,6 +4214,7 @@
           <w:p>
             <w:pPr>
               <w:pStyle w:val="Contedodatabela"/>
+              <w:widowControl w:val="false"/>
               <w:bidi w:val="0"/>
               <w:jc w:val="center"/>
               <w:rPr>
@@ -4327,7 +4242,7 @@
         </w:tc>
         <w:tc>
           <w:tcPr>
-            <w:tcW w:w="2621" w:type="dxa"/>
+            <w:tcW w:w="2622" w:type="dxa"/>
             <w:tcBorders>
               <w:top w:val="single" w:sz="4" w:space="0" w:color="000000"/>
               <w:left w:val="single" w:sz="4" w:space="0" w:color="000000"/>
@@ -4338,6 +4253,7 @@
           <w:p>
             <w:pPr>
               <w:pStyle w:val="Contedodatabela"/>
+              <w:widowControl w:val="false"/>
               <w:bidi w:val="0"/>
               <w:jc w:val="center"/>
               <w:rPr>
@@ -4376,6 +4292,7 @@
           <w:p>
             <w:pPr>
               <w:pStyle w:val="Contedodatabela"/>
+              <w:widowControl w:val="false"/>
               <w:bidi w:val="0"/>
               <w:jc w:val="center"/>
               <w:rPr>
@@ -4403,7 +4320,7 @@
         </w:tc>
         <w:tc>
           <w:tcPr>
-            <w:tcW w:w="2637" w:type="dxa"/>
+            <w:tcW w:w="2636" w:type="dxa"/>
             <w:tcBorders>
               <w:top w:val="single" w:sz="4" w:space="0" w:color="000000"/>
               <w:left w:val="single" w:sz="4" w:space="0" w:color="000000"/>
@@ -4415,6 +4332,7 @@
           <w:p>
             <w:pPr>
               <w:pStyle w:val="Contedodatabela"/>
+              <w:widowControl w:val="false"/>
               <w:bidi w:val="0"/>
               <w:jc w:val="center"/>
               <w:rPr>
@@ -4436,224 +4354,178 @@
                 <w:sz w:val="32"/>
                 <w:szCs w:val="32"/>
               </w:rPr>
-              <w:t xml:space="preserve">Regra </w:t>
-            </w:r>
-            <w:r>
-              <w:rPr>
-                <w:rFonts w:ascii="Arial" w:hAnsi="Arial"/>
+              <w:t>Regra 3</w:t>
+            </w:r>
+          </w:p>
+        </w:tc>
+      </w:tr>
+      <w:tr>
+        <w:trPr/>
+        <w:tc>
+          <w:tcPr>
+            <w:tcW w:w="1748" w:type="dxa"/>
+            <w:tcBorders>
+              <w:left w:val="single" w:sz="4" w:space="0" w:color="000000"/>
+              <w:bottom w:val="single" w:sz="4" w:space="0" w:color="000000"/>
+            </w:tcBorders>
+          </w:tcPr>
+          <w:p>
+            <w:pPr>
+              <w:pStyle w:val="Contedodatabela"/>
+              <w:widowControl w:val="false"/>
+              <w:bidi w:val="0"/>
+              <w:jc w:val="center"/>
+              <w:rPr>
+                <w:rFonts w:ascii="Arial" w:hAnsi="Arial"/>
+                <w:sz w:val="36"/>
+                <w:szCs w:val="36"/>
+              </w:rPr>
+            </w:pPr>
+            <w:r>
+              <w:rPr>
+                <w:rFonts w:ascii="Arial" w:hAnsi="Arial"/>
+                <w:sz w:val="36"/>
+                <w:szCs w:val="36"/>
+              </w:rPr>
+              <w:t>Produtos</w:t>
+            </w:r>
+          </w:p>
+        </w:tc>
+        <w:tc>
+          <w:tcPr>
+            <w:tcW w:w="2622" w:type="dxa"/>
+            <w:tcBorders>
+              <w:left w:val="single" w:sz="4" w:space="0" w:color="000000"/>
+              <w:bottom w:val="single" w:sz="4" w:space="0" w:color="000000"/>
+            </w:tcBorders>
+          </w:tcPr>
+          <w:p>
+            <w:pPr>
+              <w:pStyle w:val="Contedodatabela"/>
+              <w:widowControl w:val="false"/>
+              <w:bidi w:val="0"/>
+              <w:jc w:val="center"/>
+              <w:rPr>
+                <w:rFonts w:ascii="Arial" w:hAnsi="Arial"/>
+                <w:sz w:val="36"/>
+                <w:szCs w:val="36"/>
+              </w:rPr>
+            </w:pPr>
+            <w:r>
+              <w:rPr>
+                <w:rFonts w:ascii="Arial" w:hAnsi="Arial"/>
+                <w:sz w:val="36"/>
+                <w:szCs w:val="36"/>
+              </w:rPr>
+              <w:t>&lt; 100 Itens</w:t>
+            </w:r>
+          </w:p>
+        </w:tc>
+        <w:tc>
+          <w:tcPr>
+            <w:tcW w:w="2638" w:type="dxa"/>
+            <w:tcBorders>
+              <w:left w:val="single" w:sz="4" w:space="0" w:color="000000"/>
+              <w:bottom w:val="single" w:sz="4" w:space="0" w:color="000000"/>
+            </w:tcBorders>
+          </w:tcPr>
+          <w:p>
+            <w:pPr>
+              <w:pStyle w:val="Contedodatabela"/>
+              <w:widowControl w:val="false"/>
+              <w:bidi w:val="0"/>
+              <w:jc w:val="center"/>
+              <w:rPr>
+                <w:rFonts w:ascii="Arial" w:hAnsi="Arial"/>
+                <w:sz w:val="36"/>
+                <w:szCs w:val="36"/>
+              </w:rPr>
+            </w:pPr>
+            <w:r>
+              <w:rPr>
+                <w:rFonts w:ascii="Arial" w:hAnsi="Arial"/>
+                <w:sz w:val="36"/>
+                <w:szCs w:val="36"/>
+              </w:rPr>
+              <w:t>100 Itens</w:t>
+            </w:r>
+          </w:p>
+        </w:tc>
+        <w:tc>
+          <w:tcPr>
+            <w:tcW w:w="2636" w:type="dxa"/>
+            <w:tcBorders>
+              <w:left w:val="single" w:sz="4" w:space="0" w:color="000000"/>
+              <w:bottom w:val="single" w:sz="4" w:space="0" w:color="000000"/>
+              <w:right w:val="single" w:sz="4" w:space="0" w:color="000000"/>
+            </w:tcBorders>
+          </w:tcPr>
+          <w:p>
+            <w:pPr>
+              <w:pStyle w:val="Contedodatabela"/>
+              <w:widowControl w:val="false"/>
+              <w:bidi w:val="0"/>
+              <w:jc w:val="center"/>
+              <w:rPr>
+                <w:rFonts w:ascii="Arial" w:hAnsi="Arial"/>
+                <w:sz w:val="36"/>
+                <w:szCs w:val="36"/>
+              </w:rPr>
+            </w:pPr>
+            <w:r>
+              <w:rPr>
+                <w:rFonts w:ascii="Arial" w:hAnsi="Arial"/>
+                <w:sz w:val="36"/>
+                <w:szCs w:val="36"/>
+              </w:rPr>
+              <w:t>&gt;100 Itens</w:t>
+            </w:r>
+          </w:p>
+        </w:tc>
+      </w:tr>
+      <w:tr>
+        <w:trPr/>
+        <w:tc>
+          <w:tcPr>
+            <w:tcW w:w="1748" w:type="dxa"/>
+            <w:tcBorders>
+              <w:left w:val="single" w:sz="4" w:space="0" w:color="000000"/>
+              <w:bottom w:val="single" w:sz="4" w:space="0" w:color="000000"/>
+            </w:tcBorders>
+            <w:shd w:fill="2A6099" w:val="clear"/>
+          </w:tcPr>
+          <w:p>
+            <w:pPr>
+              <w:pStyle w:val="Contedodatabela"/>
+              <w:widowControl w:val="false"/>
+              <w:bidi w:val="0"/>
+              <w:jc w:val="center"/>
+              <w:rPr>
+                <w:rFonts w:ascii="Arial" w:hAnsi="Arial"/>
+                <w:b/>
                 <w:b/>
                 <w:bCs/>
                 <w:color w:val="FFFFFF"/>
                 <w:sz w:val="32"/>
                 <w:szCs w:val="32"/>
               </w:rPr>
-              <w:t>3</w:t>
-            </w:r>
-          </w:p>
-        </w:tc>
-      </w:tr>
-      <w:tr>
-        <w:trPr/>
-        <w:tc>
-          <w:tcPr>
-            <w:tcW w:w="1749" w:type="dxa"/>
-            <w:tcBorders>
-              <w:left w:val="single" w:sz="4" w:space="0" w:color="000000"/>
-              <w:bottom w:val="single" w:sz="4" w:space="0" w:color="000000"/>
-            </w:tcBorders>
-          </w:tcPr>
-          <w:p>
-            <w:pPr>
-              <w:pStyle w:val="Contedodatabela"/>
-              <w:bidi w:val="0"/>
-              <w:jc w:val="center"/>
-              <w:rPr>
-                <w:rFonts w:ascii="Arial" w:hAnsi="Arial"/>
-                <w:sz w:val="36"/>
-                <w:szCs w:val="36"/>
-              </w:rPr>
-            </w:pPr>
-            <w:r>
-              <w:rPr>
-                <w:rFonts w:ascii="Arial" w:hAnsi="Arial"/>
-                <w:sz w:val="36"/>
-                <w:szCs w:val="36"/>
-              </w:rPr>
-              <w:t>Produtos</w:t>
-            </w:r>
-          </w:p>
-        </w:tc>
-        <w:tc>
-          <w:tcPr>
-            <w:tcW w:w="2621" w:type="dxa"/>
-            <w:tcBorders>
-              <w:left w:val="single" w:sz="4" w:space="0" w:color="000000"/>
-              <w:bottom w:val="single" w:sz="4" w:space="0" w:color="000000"/>
-            </w:tcBorders>
-          </w:tcPr>
-          <w:p>
-            <w:pPr>
-              <w:pStyle w:val="Contedodatabela"/>
-              <w:bidi w:val="0"/>
-              <w:jc w:val="center"/>
-              <w:rPr>
-                <w:rFonts w:ascii="Arial" w:hAnsi="Arial"/>
-                <w:sz w:val="36"/>
-                <w:szCs w:val="36"/>
-              </w:rPr>
-            </w:pPr>
-            <w:r>
-              <w:rPr>
-                <w:rFonts w:ascii="Arial" w:hAnsi="Arial"/>
-                <w:sz w:val="36"/>
-                <w:szCs w:val="36"/>
-              </w:rPr>
-              <w:t xml:space="preserve">&lt; </w:t>
-            </w:r>
-            <w:r>
-              <w:rPr>
-                <w:rFonts w:ascii="Arial" w:hAnsi="Arial"/>
-                <w:sz w:val="36"/>
-                <w:szCs w:val="36"/>
-              </w:rPr>
-              <w:t>100 Itens</w:t>
-            </w:r>
-          </w:p>
-        </w:tc>
-        <w:tc>
-          <w:tcPr>
-            <w:tcW w:w="2638" w:type="dxa"/>
-            <w:tcBorders>
-              <w:left w:val="single" w:sz="4" w:space="0" w:color="000000"/>
-              <w:bottom w:val="single" w:sz="4" w:space="0" w:color="000000"/>
-            </w:tcBorders>
-          </w:tcPr>
-          <w:p>
-            <w:pPr>
-              <w:pStyle w:val="Contedodatabela"/>
-              <w:bidi w:val="0"/>
-              <w:jc w:val="center"/>
-              <w:rPr>
-                <w:rFonts w:ascii="Arial" w:hAnsi="Arial"/>
-                <w:sz w:val="36"/>
-                <w:szCs w:val="36"/>
-              </w:rPr>
-            </w:pPr>
-            <w:r>
-              <w:rPr>
-                <w:rFonts w:ascii="Arial" w:hAnsi="Arial"/>
-                <w:sz w:val="36"/>
-                <w:szCs w:val="36"/>
-              </w:rPr>
-              <w:t>=</w:t>
-            </w:r>
-            <w:r>
-              <w:rPr>
-                <w:rFonts w:ascii="Arial" w:hAnsi="Arial"/>
-                <w:sz w:val="36"/>
-                <w:szCs w:val="36"/>
-              </w:rPr>
-              <w:t>100</w:t>
-            </w:r>
-            <w:r>
-              <w:rPr>
-                <w:rFonts w:ascii="Arial" w:hAnsi="Arial"/>
-                <w:sz w:val="36"/>
-                <w:szCs w:val="36"/>
-              </w:rPr>
-              <w:t xml:space="preserve"> </w:t>
-            </w:r>
-            <w:r>
-              <w:rPr>
-                <w:rFonts w:ascii="Arial" w:hAnsi="Arial"/>
-                <w:sz w:val="36"/>
-                <w:szCs w:val="36"/>
-              </w:rPr>
-              <w:t>Itens</w:t>
-            </w:r>
-          </w:p>
-        </w:tc>
-        <w:tc>
-          <w:tcPr>
-            <w:tcW w:w="2637" w:type="dxa"/>
-            <w:tcBorders>
-              <w:left w:val="single" w:sz="4" w:space="0" w:color="000000"/>
-              <w:bottom w:val="single" w:sz="4" w:space="0" w:color="000000"/>
-              <w:right w:val="single" w:sz="4" w:space="0" w:color="000000"/>
-            </w:tcBorders>
-          </w:tcPr>
-          <w:p>
-            <w:pPr>
-              <w:pStyle w:val="Contedodatabela"/>
-              <w:bidi w:val="0"/>
-              <w:jc w:val="center"/>
-              <w:rPr>
-                <w:rFonts w:ascii="Arial" w:hAnsi="Arial"/>
-                <w:sz w:val="36"/>
-                <w:szCs w:val="36"/>
-              </w:rPr>
-            </w:pPr>
-            <w:r>
-              <w:rPr>
-                <w:rFonts w:ascii="Arial" w:hAnsi="Arial"/>
-                <w:sz w:val="36"/>
-                <w:szCs w:val="36"/>
-              </w:rPr>
-              <w:t>&gt;</w:t>
-            </w:r>
-            <w:r>
-              <w:rPr>
-                <w:rFonts w:ascii="Arial" w:hAnsi="Arial"/>
-                <w:sz w:val="36"/>
-                <w:szCs w:val="36"/>
-              </w:rPr>
-              <w:t>100 Itens</w:t>
-            </w:r>
-          </w:p>
-        </w:tc>
-      </w:tr>
-      <w:tr>
-        <w:trPr/>
-        <w:tc>
-          <w:tcPr>
-            <w:tcW w:w="1749" w:type="dxa"/>
-            <w:tcBorders>
-              <w:left w:val="single" w:sz="4" w:space="0" w:color="000000"/>
-              <w:bottom w:val="single" w:sz="4" w:space="0" w:color="000000"/>
-            </w:tcBorders>
-            <w:shd w:fill="2A6099" w:val="clear"/>
-          </w:tcPr>
-          <w:p>
-            <w:pPr>
-              <w:pStyle w:val="Contedodatabela"/>
-              <w:bidi w:val="0"/>
-              <w:jc w:val="center"/>
-              <w:rPr>
-                <w:rFonts w:ascii="Arial" w:hAnsi="Arial"/>
-                <w:b/>
+            </w:pPr>
+            <w:r>
+              <w:rPr>
+                <w:rFonts w:ascii="Arial" w:hAnsi="Arial"/>
                 <w:b/>
                 <w:bCs/>
                 <w:color w:val="FFFFFF"/>
                 <w:sz w:val="32"/>
                 <w:szCs w:val="32"/>
               </w:rPr>
-            </w:pPr>
-            <w:r>
-              <w:rPr>
-                <w:rFonts w:ascii="Arial" w:hAnsi="Arial"/>
-                <w:b/>
-                <w:bCs/>
-                <w:color w:val="FFFFFF"/>
-                <w:sz w:val="32"/>
-                <w:szCs w:val="32"/>
-              </w:rPr>
               <w:t>Ações</w:t>
             </w:r>
           </w:p>
         </w:tc>
         <w:tc>
           <w:tcPr>
-            <w:tcW w:w="2621" w:type="dxa"/>
+            <w:tcW w:w="2622" w:type="dxa"/>
             <w:tcBorders>
               <w:left w:val="single" w:sz="4" w:space="0" w:color="000000"/>
               <w:bottom w:val="single" w:sz="4" w:space="0" w:color="000000"/>
@@ -4663,6 +4535,7 @@
           <w:p>
             <w:pPr>
               <w:pStyle w:val="Contedodatabela"/>
+              <w:widowControl w:val="false"/>
               <w:bidi w:val="0"/>
               <w:jc w:val="center"/>
               <w:rPr>
@@ -4694,6 +4567,7 @@
           <w:p>
             <w:pPr>
               <w:pStyle w:val="Contedodatabela"/>
+              <w:widowControl w:val="false"/>
               <w:bidi w:val="0"/>
               <w:jc w:val="center"/>
               <w:rPr>
@@ -4715,7 +4589,7 @@
         </w:tc>
         <w:tc>
           <w:tcPr>
-            <w:tcW w:w="2637" w:type="dxa"/>
+            <w:tcW w:w="2636" w:type="dxa"/>
             <w:tcBorders>
               <w:left w:val="single" w:sz="4" w:space="0" w:color="000000"/>
               <w:bottom w:val="single" w:sz="4" w:space="0" w:color="000000"/>
@@ -4726,6 +4600,7 @@
           <w:p>
             <w:pPr>
               <w:pStyle w:val="Contedodatabela"/>
+              <w:widowControl w:val="false"/>
               <w:bidi w:val="0"/>
               <w:jc w:val="center"/>
               <w:rPr>
@@ -4750,15 +4625,16 @@
         <w:trPr/>
         <w:tc>
           <w:tcPr>
-            <w:tcW w:w="1749" w:type="dxa"/>
-            <w:tcBorders>
-              <w:left w:val="single" w:sz="4" w:space="0" w:color="000000"/>
-              <w:bottom w:val="single" w:sz="4" w:space="0" w:color="000000"/>
-            </w:tcBorders>
-          </w:tcPr>
-          <w:p>
-            <w:pPr>
-              <w:pStyle w:val="Contedodatabela"/>
+            <w:tcW w:w="1748" w:type="dxa"/>
+            <w:tcBorders>
+              <w:left w:val="single" w:sz="4" w:space="0" w:color="000000"/>
+              <w:bottom w:val="single" w:sz="4" w:space="0" w:color="000000"/>
+            </w:tcBorders>
+          </w:tcPr>
+          <w:p>
+            <w:pPr>
+              <w:pStyle w:val="Contedodatabela"/>
+              <w:widowControl w:val="false"/>
               <w:bidi w:val="0"/>
               <w:jc w:val="center"/>
               <w:rPr>
@@ -4779,15 +4655,16 @@
         </w:tc>
         <w:tc>
           <w:tcPr>
-            <w:tcW w:w="2621" w:type="dxa"/>
-            <w:tcBorders>
-              <w:left w:val="single" w:sz="4" w:space="0" w:color="000000"/>
-              <w:bottom w:val="single" w:sz="4" w:space="0" w:color="000000"/>
-            </w:tcBorders>
-          </w:tcPr>
-          <w:p>
-            <w:pPr>
-              <w:pStyle w:val="Contedodatabela"/>
+            <w:tcW w:w="2622" w:type="dxa"/>
+            <w:tcBorders>
+              <w:left w:val="single" w:sz="4" w:space="0" w:color="000000"/>
+              <w:bottom w:val="single" w:sz="4" w:space="0" w:color="000000"/>
+            </w:tcBorders>
+          </w:tcPr>
+          <w:p>
+            <w:pPr>
+              <w:pStyle w:val="Contedodatabela"/>
+              <w:widowControl w:val="false"/>
               <w:bidi w:val="0"/>
               <w:jc w:val="center"/>
               <w:rPr>
@@ -4802,6 +4679,7 @@
                 <w:sz w:val="36"/>
                 <w:szCs w:val="36"/>
               </w:rPr>
+              <w:t>X</w:t>
             </w:r>
           </w:p>
         </w:tc>
@@ -4816,6 +4694,7 @@
           <w:p>
             <w:pPr>
               <w:pStyle w:val="Contedodatabela"/>
+              <w:widowControl w:val="false"/>
               <w:bidi w:val="0"/>
               <w:jc w:val="center"/>
               <w:rPr>
@@ -4830,12 +4709,13 @@
                 <w:sz w:val="36"/>
                 <w:szCs w:val="36"/>
               </w:rPr>
-            </w:r>
-          </w:p>
-        </w:tc>
-        <w:tc>
-          <w:tcPr>
-            <w:tcW w:w="2637" w:type="dxa"/>
+              <w:t>X</w:t>
+            </w:r>
+          </w:p>
+        </w:tc>
+        <w:tc>
+          <w:tcPr>
+            <w:tcW w:w="2636" w:type="dxa"/>
             <w:tcBorders>
               <w:left w:val="single" w:sz="4" w:space="0" w:color="000000"/>
               <w:bottom w:val="single" w:sz="4" w:space="0" w:color="000000"/>
@@ -4845,6 +4725,7 @@
           <w:p>
             <w:pPr>
               <w:pStyle w:val="Contedodatabela"/>
+              <w:widowControl w:val="false"/>
               <w:bidi w:val="0"/>
               <w:jc w:val="center"/>
               <w:rPr>
@@ -4854,12 +4735,7 @@
               </w:rPr>
             </w:pPr>
             <w:r>
-              <w:rPr>
-                <w:rFonts w:ascii="Arial" w:hAnsi="Arial"/>
-                <w:sz w:val="36"/>
-                <w:szCs w:val="36"/>
-              </w:rPr>
-              <w:t>X</w:t>
+              <w:rPr/>
             </w:r>
           </w:p>
         </w:tc>
@@ -4868,15 +4744,16 @@
         <w:trPr/>
         <w:tc>
           <w:tcPr>
-            <w:tcW w:w="1749" w:type="dxa"/>
-            <w:tcBorders>
-              <w:left w:val="single" w:sz="4" w:space="0" w:color="000000"/>
-              <w:bottom w:val="single" w:sz="4" w:space="0" w:color="000000"/>
-            </w:tcBorders>
-          </w:tcPr>
-          <w:p>
-            <w:pPr>
-              <w:pStyle w:val="Contedodatabela"/>
+            <w:tcW w:w="1748" w:type="dxa"/>
+            <w:tcBorders>
+              <w:left w:val="single" w:sz="4" w:space="0" w:color="000000"/>
+              <w:bottom w:val="single" w:sz="4" w:space="0" w:color="000000"/>
+            </w:tcBorders>
+          </w:tcPr>
+          <w:p>
+            <w:pPr>
+              <w:pStyle w:val="Contedodatabela"/>
+              <w:widowControl w:val="false"/>
               <w:bidi w:val="0"/>
               <w:jc w:val="center"/>
               <w:rPr>
@@ -4897,15 +4774,16 @@
         </w:tc>
         <w:tc>
           <w:tcPr>
-            <w:tcW w:w="2621" w:type="dxa"/>
-            <w:tcBorders>
-              <w:left w:val="single" w:sz="4" w:space="0" w:color="000000"/>
-              <w:bottom w:val="single" w:sz="4" w:space="0" w:color="000000"/>
-            </w:tcBorders>
-          </w:tcPr>
-          <w:p>
-            <w:pPr>
-              <w:pStyle w:val="Contedodatabela"/>
+            <w:tcW w:w="2622" w:type="dxa"/>
+            <w:tcBorders>
+              <w:left w:val="single" w:sz="4" w:space="0" w:color="000000"/>
+              <w:bottom w:val="single" w:sz="4" w:space="0" w:color="000000"/>
+            </w:tcBorders>
+          </w:tcPr>
+          <w:p>
+            <w:pPr>
+              <w:pStyle w:val="Contedodatabela"/>
+              <w:widowControl w:val="false"/>
               <w:bidi w:val="0"/>
               <w:jc w:val="center"/>
               <w:rPr>
@@ -4915,26 +4793,48 @@
               </w:rPr>
             </w:pPr>
             <w:r>
+              <w:rPr/>
+            </w:r>
+          </w:p>
+        </w:tc>
+        <w:tc>
+          <w:tcPr>
+            <w:tcW w:w="2638" w:type="dxa"/>
+            <w:tcBorders>
+              <w:left w:val="single" w:sz="4" w:space="0" w:color="000000"/>
+              <w:bottom w:val="single" w:sz="4" w:space="0" w:color="000000"/>
+            </w:tcBorders>
+          </w:tcPr>
+          <w:p>
+            <w:pPr>
+              <w:pStyle w:val="Contedodatabela"/>
+              <w:widowControl w:val="false"/>
+              <w:bidi w:val="0"/>
+              <w:jc w:val="center"/>
               <w:rPr>
                 <w:rFonts w:ascii="Arial" w:hAnsi="Arial"/>
                 <w:sz w:val="36"/>
                 <w:szCs w:val="36"/>
               </w:rPr>
-              <w:t>X</w:t>
-            </w:r>
-          </w:p>
-        </w:tc>
-        <w:tc>
-          <w:tcPr>
-            <w:tcW w:w="2638" w:type="dxa"/>
-            <w:tcBorders>
-              <w:left w:val="single" w:sz="4" w:space="0" w:color="000000"/>
-              <w:bottom w:val="single" w:sz="4" w:space="0" w:color="000000"/>
-            </w:tcBorders>
-          </w:tcPr>
-          <w:p>
-            <w:pPr>
-              <w:pStyle w:val="Contedodatabela"/>
+            </w:pPr>
+            <w:r>
+              <w:rPr/>
+            </w:r>
+          </w:p>
+        </w:tc>
+        <w:tc>
+          <w:tcPr>
+            <w:tcW w:w="2636" w:type="dxa"/>
+            <w:tcBorders>
+              <w:left w:val="single" w:sz="4" w:space="0" w:color="000000"/>
+              <w:bottom w:val="single" w:sz="4" w:space="0" w:color="000000"/>
+              <w:right w:val="single" w:sz="4" w:space="0" w:color="000000"/>
+            </w:tcBorders>
+          </w:tcPr>
+          <w:p>
+            <w:pPr>
+              <w:pStyle w:val="Contedodatabela"/>
+              <w:widowControl w:val="false"/>
               <w:bidi w:val="0"/>
               <w:jc w:val="center"/>
               <w:rPr>
@@ -4950,35 +4850,6 @@
                 <w:szCs w:val="36"/>
               </w:rPr>
               <w:t>X</w:t>
-            </w:r>
-          </w:p>
-        </w:tc>
-        <w:tc>
-          <w:tcPr>
-            <w:tcW w:w="2637" w:type="dxa"/>
-            <w:tcBorders>
-              <w:left w:val="single" w:sz="4" w:space="0" w:color="000000"/>
-              <w:bottom w:val="single" w:sz="4" w:space="0" w:color="000000"/>
-              <w:right w:val="single" w:sz="4" w:space="0" w:color="000000"/>
-            </w:tcBorders>
-          </w:tcPr>
-          <w:p>
-            <w:pPr>
-              <w:pStyle w:val="Contedodatabela"/>
-              <w:bidi w:val="0"/>
-              <w:jc w:val="center"/>
-              <w:rPr>
-                <w:rFonts w:ascii="Arial" w:hAnsi="Arial"/>
-                <w:sz w:val="36"/>
-                <w:szCs w:val="36"/>
-              </w:rPr>
-            </w:pPr>
-            <w:r>
-              <w:rPr>
-                <w:rFonts w:ascii="Arial" w:hAnsi="Arial"/>
-                <w:sz w:val="36"/>
-                <w:szCs w:val="36"/>
-              </w:rPr>
             </w:r>
           </w:p>
         </w:tc>
@@ -5002,7 +4873,7 @@
       <w:pgNumType w:fmt="decimal"/>
       <w:formProt w:val="false"/>
       <w:textDirection w:val="lrTb"/>
-      <w:docGrid w:type="default" w:linePitch="312" w:charSpace="4294961151"/>
+      <w:docGrid w:type="default" w:linePitch="312" w:charSpace="0"/>
     </w:sectPr>
   </w:body>
 </w:document>
@@ -5022,7 +4893,6 @@
     </w:rPrDefault>
     <w:pPrDefault>
       <w:pPr>
-        <w:widowControl/>
         <w:suppressAutoHyphens w:val="true"/>
       </w:pPr>
     </w:pPrDefault>
@@ -5032,7 +4902,10 @@
     <w:qFormat/>
     <w:pPr>
       <w:widowControl/>
+      <w:suppressAutoHyphens w:val="true"/>
       <w:bidi w:val="0"/>
+      <w:spacing w:before="0" w:after="0"/>
+      <w:jc w:val="left"/>
     </w:pPr>
     <w:rPr>
       <w:rFonts w:ascii="Liberation Serif" w:hAnsi="Liberation Serif" w:eastAsia="NSimSun" w:cs="Arial"/>

</xml_diff>